<commit_message>
Completed the NotFound page
Added a browsertable to route to various pages, and completed the not found page for fun, experimenting with the spline models.
</commit_message>
<xml_diff>
--- a/Steps to Complete.docx
+++ b/Steps to Complete.docx
@@ -1788,6 +1788,9 @@
         </w:numPr>
       </w:pPr>
       <w:r>
+        <w:rPr>
+          <w:noProof/>
+        </w:rPr>
         <w:drawing>
           <wp:inline distT="0" distB="0" distL="0" distR="0" wp14:anchorId="4E3DBEAB" wp14:editId="768273C6">
             <wp:extent cx="3409975" cy="1333510"/>
@@ -1835,6 +1838,84 @@
       </w:pPr>
       <w:r>
         <w:t>Make sure it runs npm run dev with no issues</w:t>
+      </w:r>
+    </w:p>
+    <w:p>
+      <w:pPr>
+        <w:pStyle w:val="ListParagraph"/>
+        <w:numPr>
+          <w:ilvl w:val="1"/>
+          <w:numId w:val="3"/>
+        </w:numPr>
+      </w:pPr>
+      <w:r>
+        <w:t>Install framer motion with npm install framer-motion</w:t>
+      </w:r>
+    </w:p>
+    <w:p>
+      <w:pPr>
+        <w:pStyle w:val="ListParagraph"/>
+        <w:numPr>
+          <w:ilvl w:val="0"/>
+          <w:numId w:val="3"/>
+        </w:numPr>
+      </w:pPr>
+      <w:r>
+        <w:lastRenderedPageBreak/>
+        <w:t xml:space="preserve">Adding a not found page, import BrowserRouter, Route, and Routes, this will allow you to jump from page to page: </w:t>
+      </w:r>
+      <w:hyperlink r:id="rId7" w:history="1">
+        <w:r>
+          <w:rPr>
+            <w:rStyle w:val="Hyperlink"/>
+          </w:rPr>
+          <w:t>React Demo 1</w:t>
+        </w:r>
+      </w:hyperlink>
+    </w:p>
+    <w:p>
+      <w:pPr>
+        <w:pStyle w:val="ListParagraph"/>
+        <w:numPr>
+          <w:ilvl w:val="1"/>
+          <w:numId w:val="3"/>
+        </w:numPr>
+      </w:pPr>
+      <w:r>
+        <w:t xml:space="preserve">To add the spline model, simply copy the embed public link from spline and add the iframe to the div, but add the class name </w:t>
+      </w:r>
+      <w:r>
+        <w:t>className="w-screen h-screen overflow-hidden"</w:t>
+      </w:r>
+      <w:r>
+        <w:t xml:space="preserve"> to the div and </w:t>
+      </w:r>
+      <w:r>
+        <w:t>className="w-full h-full"</w:t>
+      </w:r>
+      <w:r>
+        <w:t xml:space="preserve"> </w:t>
+      </w:r>
+      <w:r>
+        <w:t>allowFullScreen</w:t>
+      </w:r>
+      <w:r>
+        <w:t xml:space="preserve"> settings to the iframe to ensure the full page is taken up</w:t>
+      </w:r>
+    </w:p>
+    <w:p>
+      <w:pPr>
+        <w:pStyle w:val="ListParagraph"/>
+        <w:numPr>
+          <w:ilvl w:val="0"/>
+          <w:numId w:val="3"/>
+        </w:numPr>
+      </w:pPr>
+      <w:r>
+        <w:t>In components create a .jsx file “Navbar” which will feature the navigation or jump bar for the portfolio website</w:t>
+      </w:r>
+      <w:r>
+        <w:t>.</w:t>
       </w:r>
     </w:p>
     <w:sectPr>
@@ -2749,7 +2830,6 @@
   <w:style w:type="character" w:default="1" w:styleId="DefaultParagraphFont">
     <w:name w:val="Default Paragraph Font"/>
     <w:uiPriority w:val="1"/>
-    <w:semiHidden/>
     <w:unhideWhenUsed/>
   </w:style>
   <w:style w:type="table" w:default="1" w:styleId="TableNormal">

</xml_diff>

<commit_message>
Contact Page (No email API)
Created the contact page, and basically copied all the code, need to add the email api to make the contact box useful, and based on video, center the email linkedin etc
</commit_message>
<xml_diff>
--- a/Steps to Complete.docx
+++ b/Steps to Complete.docx
@@ -1649,14 +1649,81 @@
         </w:pict>
       </w:r>
     </w:p>
-    <w:p/>
+    <w:p>
+      <w:r>
+        <w:t>Resources:</w:t>
+      </w:r>
+    </w:p>
+    <w:p>
+      <w:pPr>
+        <w:pStyle w:val="ListParagraph"/>
+        <w:numPr>
+          <w:ilvl w:val="0"/>
+          <w:numId w:val="4"/>
+        </w:numPr>
+      </w:pPr>
+      <w:hyperlink r:id="rId5" w:history="1">
+        <w:r>
+          <w:rPr>
+            <w:rStyle w:val="Hyperlink"/>
+          </w:rPr>
+          <w:t>https://web.dev/learn/css/animations</w:t>
+        </w:r>
+      </w:hyperlink>
+    </w:p>
+    <w:p>
+      <w:pPr>
+        <w:pStyle w:val="ListParagraph"/>
+        <w:numPr>
+          <w:ilvl w:val="0"/>
+          <w:numId w:val="4"/>
+        </w:numPr>
+      </w:pPr>
+      <w:hyperlink r:id="rId6" w:history="1">
+        <w:r>
+          <w:rPr>
+            <w:rStyle w:val="Hyperlink"/>
+          </w:rPr>
+          <w:t>React Demo 1</w:t>
+        </w:r>
+      </w:hyperlink>
+    </w:p>
+    <w:p>
+      <w:pPr>
+        <w:pStyle w:val="ListParagraph"/>
+        <w:numPr>
+          <w:ilvl w:val="0"/>
+          <w:numId w:val="4"/>
+        </w:numPr>
+      </w:pPr>
+      <w:hyperlink r:id="rId7" w:history="1">
+        <w:r>
+          <w:rPr>
+            <w:rStyle w:val="Hyperlink"/>
+          </w:rPr>
+          <w:t>https://cssreference.io/animations/</w:t>
+        </w:r>
+      </w:hyperlink>
+    </w:p>
+    <w:p>
+      <w:pPr>
+        <w:pStyle w:val="ListParagraph"/>
+      </w:pPr>
+    </w:p>
     <w:p>
       <w:r>
         <w:rPr>
           <w:b/>
           <w:bCs/>
         </w:rPr>
-        <w:t>Steps:</w:t>
+        <w:t>Step</w:t>
+      </w:r>
+      <w:r>
+        <w:rPr>
+          <w:b/>
+          <w:bCs/>
+        </w:rPr>
+        <w:t xml:space="preserve">s: </w:t>
       </w:r>
     </w:p>
     <w:p>
@@ -1747,6 +1814,9 @@
         <w:t>Installing Tailwind CSS</w:t>
       </w:r>
       <w:r>
+        <w:t xml:space="preserve"> and additional packages</w:t>
+      </w:r>
+      <w:r>
         <w:t>:</w:t>
       </w:r>
     </w:p>
@@ -1758,7 +1828,7 @@
           <w:numId w:val="3"/>
         </w:numPr>
       </w:pPr>
-      <w:hyperlink r:id="rId5" w:history="1">
+      <w:hyperlink r:id="rId8" w:history="1">
         <w:r>
           <w:rPr>
             <w:rStyle w:val="Hyperlink"/>
@@ -1791,6 +1861,7 @@
         <w:rPr>
           <w:noProof/>
         </w:rPr>
+        <w:lastRenderedPageBreak/>
         <w:drawing>
           <wp:inline distT="0" distB="0" distL="0" distR="0" wp14:anchorId="4E3DBEAB" wp14:editId="768273C6">
             <wp:extent cx="3409975" cy="1333510"/>
@@ -1807,7 +1878,7 @@
                     <pic:cNvPicPr/>
                   </pic:nvPicPr>
                   <pic:blipFill>
-                    <a:blip r:embed="rId6"/>
+                    <a:blip r:embed="rId9"/>
                     <a:stretch>
                       <a:fillRect/>
                     </a:stretch>
@@ -1856,12 +1927,59 @@
       <w:pPr>
         <w:pStyle w:val="ListParagraph"/>
         <w:numPr>
+          <w:ilvl w:val="1"/>
+          <w:numId w:val="3"/>
+        </w:numPr>
+      </w:pPr>
+      <w:r>
+        <w:t>lucide-react for certain icons</w:t>
+      </w:r>
+    </w:p>
+    <w:p>
+      <w:pPr>
+        <w:pStyle w:val="ListParagraph"/>
+        <w:numPr>
+          <w:ilvl w:val="1"/>
+          <w:numId w:val="3"/>
+        </w:numPr>
+      </w:pPr>
+      <w:r>
+        <w:t>react-router-dom for routes to various pages, if making a multipaged site</w:t>
+      </w:r>
+    </w:p>
+    <w:p>
+      <w:pPr>
+        <w:pStyle w:val="ListParagraph"/>
+        <w:numPr>
+          <w:ilvl w:val="1"/>
+          <w:numId w:val="3"/>
+        </w:numPr>
+      </w:pPr>
+      <w:r>
+        <w:t>tailwind-merge to create a util function to combine class names</w:t>
+      </w:r>
+    </w:p>
+    <w:p>
+      <w:pPr>
+        <w:pStyle w:val="ListParagraph"/>
+        <w:numPr>
+          <w:ilvl w:val="1"/>
+          <w:numId w:val="3"/>
+        </w:numPr>
+      </w:pPr>
+      <w:r>
+        <w:t>@radix-ui/react-toast class-variance-authority clsx are packages used to allow for toaster messages (pop-up prompts)</w:t>
+      </w:r>
+    </w:p>
+    <w:p>
+      <w:pPr>
+        <w:pStyle w:val="ListParagraph"/>
+        <w:numPr>
           <w:ilvl w:val="0"/>
           <w:numId w:val="3"/>
         </w:numPr>
       </w:pPr>
       <w:r>
-        <w:lastRenderedPageBreak/>
         <w:t>Adding a not found page</w:t>
       </w:r>
       <w:r>
@@ -1870,7 +1988,7 @@
       <w:r>
         <w:t xml:space="preserve">, import BrowserRouter, Route, and Routes, this will allow you to jump from page to page: </w:t>
       </w:r>
-      <w:hyperlink r:id="rId7" w:history="1">
+      <w:hyperlink r:id="rId10" w:history="1">
         <w:r>
           <w:rPr>
             <w:rStyle w:val="Hyperlink"/>
@@ -1908,6 +2026,9 @@
       <w:r>
         <w:t xml:space="preserve"> settings to the iframe to ensure the full page is taken up</w:t>
       </w:r>
+      <w:r>
+        <w:t>.</w:t>
+      </w:r>
     </w:p>
     <w:p>
       <w:pPr>
@@ -1919,6 +2040,21 @@
       </w:pPr>
       <w:r>
         <w:t>Create a Resume page similar way of NotFound, and add the iframe container to handle the resume, with the resume stored in public, as that is where all static files should be</w:t>
+      </w:r>
+    </w:p>
+    <w:p>
+      <w:pPr>
+        <w:pStyle w:val="ListParagraph"/>
+        <w:numPr>
+          <w:ilvl w:val="0"/>
+          <w:numId w:val="3"/>
+        </w:numPr>
+      </w:pPr>
+      <w:r>
+        <w:t>Delete references to the default App.css and delete all template code given by vite, from there begin to configure your styling and animations needed for the website in index.css</w:t>
+      </w:r>
+      <w:r>
+        <w:t>, this is dependent on personal preferences and needs of the project.</w:t>
       </w:r>
     </w:p>
     <w:p>
@@ -1949,95 +2085,9 @@
 <file path=word/numbering.xml><?xml version="1.0" encoding="utf-8"?>
 <w:numbering xmlns:wpc="http://schemas.microsoft.com/office/word/2010/wordprocessingCanvas" xmlns:cx="http://schemas.microsoft.com/office/drawing/2014/chartex" xmlns:cx1="http://schemas.microsoft.com/office/drawing/2015/9/8/chartex" xmlns:cx2="http://schemas.microsoft.com/office/drawing/2015/10/21/chartex" xmlns:cx3="http://schemas.microsoft.com/office/drawing/2016/5/9/chartex" xmlns:cx4="http://schemas.microsoft.com/office/drawing/2016/5/10/chartex" xmlns:cx5="http://schemas.microsoft.com/office/drawing/2016/5/11/chartex" xmlns:cx6="http://schemas.microsoft.com/office/drawing/2016/5/12/chartex" xmlns:cx7="http://schemas.microsoft.com/office/drawing/2016/5/13/chartex" xmlns:cx8="http://schemas.microsoft.com/office/drawing/2016/5/14/chartex" xmlns:mc="http://schemas.openxmlformats.org/markup-compatibility/2006" xmlns:aink="http://schemas.microsoft.com/office/drawing/2016/ink" xmlns:am3d="http://schemas.microsoft.com/office/drawing/2017/model3d" xmlns:o="urn:schemas-microsoft-com:office:office" xmlns:oel="http://schemas.microsoft.com/office/2019/extlst" xmlns:r="http://schemas.openxmlformats.org/officeDocument/2006/relationships" xmlns:m="http://schemas.openxmlformats.org/officeDocument/2006/math" xmlns:v="urn:schemas-microsoft-com:vml" xmlns:wp14="http://schemas.microsoft.com/office/word/2010/wordprocessingDrawing" xmlns:wp="http://schemas.openxmlformats.org/drawingml/2006/wordprocessingDrawing" xmlns:w10="urn:schemas-microsoft-com:office:word" xmlns:w="http://schemas.openxmlformats.org/wordprocessingml/2006/main" xmlns:w14="http://schemas.microsoft.com/office/word/2010/wordml" xmlns:w15="http://schemas.microsoft.com/office/word/2012/wordml" xmlns:w16cex="http://schemas.microsoft.com/office/word/2018/wordml/cex" xmlns:w16cid="http://schemas.microsoft.com/office/word/2016/wordml/cid" xmlns:w16="http://schemas.microsoft.com/office/word/2018/wordml" xmlns:w16du="http://schemas.microsoft.com/office/word/2023/wordml/word16du" xmlns:w16sdtdh="http://schemas.microsoft.com/office/word/2020/wordml/sdtdatahash" xmlns:w16sdtfl="http://schemas.microsoft.com/office/word/2024/wordml/sdtformatlock" xmlns:w16se="http://schemas.microsoft.com/office/word/2015/wordml/symex" xmlns:wpg="http://schemas.microsoft.com/office/word/2010/wordprocessingGroup" xmlns:wpi="http://schemas.microsoft.com/office/word/2010/wordprocessingInk" xmlns:wne="http://schemas.microsoft.com/office/word/2006/wordml" xmlns:wps="http://schemas.microsoft.com/office/word/2010/wordprocessingShape" mc:Ignorable="w14 w15 w16se w16cid w16 w16cex w16sdtdh w16sdtfl w16du wp14">
   <w:abstractNum w:abstractNumId="0" w15:restartNumberingAfterBreak="0">
-    <w:nsid w:val="3E0871B2"/>
+    <w:nsid w:val="2C045B64"/>
     <w:multiLevelType w:val="hybridMultilevel"/>
-    <w:tmpl w:val="2BA2636A"/>
-    <w:lvl w:ilvl="0" w:tplc="0409000F">
-      <w:start w:val="1"/>
-      <w:numFmt w:val="decimal"/>
-      <w:lvlText w:val="%1."/>
-      <w:lvlJc w:val="left"/>
-      <w:pPr>
-        <w:ind w:left="720" w:hanging="360"/>
-      </w:pPr>
-    </w:lvl>
-    <w:lvl w:ilvl="1" w:tplc="04090019">
-      <w:start w:val="1"/>
-      <w:numFmt w:val="lowerLetter"/>
-      <w:lvlText w:val="%2."/>
-      <w:lvlJc w:val="left"/>
-      <w:pPr>
-        <w:ind w:left="1440" w:hanging="360"/>
-      </w:pPr>
-    </w:lvl>
-    <w:lvl w:ilvl="2" w:tplc="0409001B">
-      <w:start w:val="1"/>
-      <w:numFmt w:val="lowerRoman"/>
-      <w:lvlText w:val="%3."/>
-      <w:lvlJc w:val="right"/>
-      <w:pPr>
-        <w:ind w:left="2160" w:hanging="180"/>
-      </w:pPr>
-    </w:lvl>
-    <w:lvl w:ilvl="3" w:tplc="0409000F" w:tentative="1">
-      <w:start w:val="1"/>
-      <w:numFmt w:val="decimal"/>
-      <w:lvlText w:val="%4."/>
-      <w:lvlJc w:val="left"/>
-      <w:pPr>
-        <w:ind w:left="2880" w:hanging="360"/>
-      </w:pPr>
-    </w:lvl>
-    <w:lvl w:ilvl="4" w:tplc="04090019" w:tentative="1">
-      <w:start w:val="1"/>
-      <w:numFmt w:val="lowerLetter"/>
-      <w:lvlText w:val="%5."/>
-      <w:lvlJc w:val="left"/>
-      <w:pPr>
-        <w:ind w:left="3600" w:hanging="360"/>
-      </w:pPr>
-    </w:lvl>
-    <w:lvl w:ilvl="5" w:tplc="0409001B" w:tentative="1">
-      <w:start w:val="1"/>
-      <w:numFmt w:val="lowerRoman"/>
-      <w:lvlText w:val="%6."/>
-      <w:lvlJc w:val="right"/>
-      <w:pPr>
-        <w:ind w:left="4320" w:hanging="180"/>
-      </w:pPr>
-    </w:lvl>
-    <w:lvl w:ilvl="6" w:tplc="0409000F" w:tentative="1">
-      <w:start w:val="1"/>
-      <w:numFmt w:val="decimal"/>
-      <w:lvlText w:val="%7."/>
-      <w:lvlJc w:val="left"/>
-      <w:pPr>
-        <w:ind w:left="5040" w:hanging="360"/>
-      </w:pPr>
-    </w:lvl>
-    <w:lvl w:ilvl="7" w:tplc="04090019" w:tentative="1">
-      <w:start w:val="1"/>
-      <w:numFmt w:val="lowerLetter"/>
-      <w:lvlText w:val="%8."/>
-      <w:lvlJc w:val="left"/>
-      <w:pPr>
-        <w:ind w:left="5760" w:hanging="360"/>
-      </w:pPr>
-    </w:lvl>
-    <w:lvl w:ilvl="8" w:tplc="0409001B" w:tentative="1">
-      <w:start w:val="1"/>
-      <w:numFmt w:val="lowerRoman"/>
-      <w:lvlText w:val="%9."/>
-      <w:lvlJc w:val="right"/>
-      <w:pPr>
-        <w:ind w:left="6480" w:hanging="180"/>
-      </w:pPr>
-    </w:lvl>
-  </w:abstractNum>
-  <w:abstractNum w:abstractNumId="1" w15:restartNumberingAfterBreak="0">
-    <w:nsid w:val="511C7022"/>
-    <w:multiLevelType w:val="hybridMultilevel"/>
-    <w:tmpl w:val="4DA2D556"/>
+    <w:tmpl w:val="A606D5D8"/>
     <w:lvl w:ilvl="0" w:tplc="04090001">
       <w:start w:val="1"/>
       <w:numFmt w:val="bullet"/>
@@ -2147,7 +2197,206 @@
       </w:rPr>
     </w:lvl>
   </w:abstractNum>
+  <w:abstractNum w:abstractNumId="1" w15:restartNumberingAfterBreak="0">
+    <w:nsid w:val="3E0871B2"/>
+    <w:multiLevelType w:val="hybridMultilevel"/>
+    <w:tmpl w:val="2BA2636A"/>
+    <w:lvl w:ilvl="0" w:tplc="0409000F">
+      <w:start w:val="1"/>
+      <w:numFmt w:val="decimal"/>
+      <w:lvlText w:val="%1."/>
+      <w:lvlJc w:val="left"/>
+      <w:pPr>
+        <w:ind w:left="720" w:hanging="360"/>
+      </w:pPr>
+    </w:lvl>
+    <w:lvl w:ilvl="1" w:tplc="04090019">
+      <w:start w:val="1"/>
+      <w:numFmt w:val="lowerLetter"/>
+      <w:lvlText w:val="%2."/>
+      <w:lvlJc w:val="left"/>
+      <w:pPr>
+        <w:ind w:left="1440" w:hanging="360"/>
+      </w:pPr>
+    </w:lvl>
+    <w:lvl w:ilvl="2" w:tplc="0409001B">
+      <w:start w:val="1"/>
+      <w:numFmt w:val="lowerRoman"/>
+      <w:lvlText w:val="%3."/>
+      <w:lvlJc w:val="right"/>
+      <w:pPr>
+        <w:ind w:left="2160" w:hanging="180"/>
+      </w:pPr>
+    </w:lvl>
+    <w:lvl w:ilvl="3" w:tplc="0409000F" w:tentative="1">
+      <w:start w:val="1"/>
+      <w:numFmt w:val="decimal"/>
+      <w:lvlText w:val="%4."/>
+      <w:lvlJc w:val="left"/>
+      <w:pPr>
+        <w:ind w:left="2880" w:hanging="360"/>
+      </w:pPr>
+    </w:lvl>
+    <w:lvl w:ilvl="4" w:tplc="04090019" w:tentative="1">
+      <w:start w:val="1"/>
+      <w:numFmt w:val="lowerLetter"/>
+      <w:lvlText w:val="%5."/>
+      <w:lvlJc w:val="left"/>
+      <w:pPr>
+        <w:ind w:left="3600" w:hanging="360"/>
+      </w:pPr>
+    </w:lvl>
+    <w:lvl w:ilvl="5" w:tplc="0409001B" w:tentative="1">
+      <w:start w:val="1"/>
+      <w:numFmt w:val="lowerRoman"/>
+      <w:lvlText w:val="%6."/>
+      <w:lvlJc w:val="right"/>
+      <w:pPr>
+        <w:ind w:left="4320" w:hanging="180"/>
+      </w:pPr>
+    </w:lvl>
+    <w:lvl w:ilvl="6" w:tplc="0409000F" w:tentative="1">
+      <w:start w:val="1"/>
+      <w:numFmt w:val="decimal"/>
+      <w:lvlText w:val="%7."/>
+      <w:lvlJc w:val="left"/>
+      <w:pPr>
+        <w:ind w:left="5040" w:hanging="360"/>
+      </w:pPr>
+    </w:lvl>
+    <w:lvl w:ilvl="7" w:tplc="04090019" w:tentative="1">
+      <w:start w:val="1"/>
+      <w:numFmt w:val="lowerLetter"/>
+      <w:lvlText w:val="%8."/>
+      <w:lvlJc w:val="left"/>
+      <w:pPr>
+        <w:ind w:left="5760" w:hanging="360"/>
+      </w:pPr>
+    </w:lvl>
+    <w:lvl w:ilvl="8" w:tplc="0409001B" w:tentative="1">
+      <w:start w:val="1"/>
+      <w:numFmt w:val="lowerRoman"/>
+      <w:lvlText w:val="%9."/>
+      <w:lvlJc w:val="right"/>
+      <w:pPr>
+        <w:ind w:left="6480" w:hanging="180"/>
+      </w:pPr>
+    </w:lvl>
+  </w:abstractNum>
   <w:abstractNum w:abstractNumId="2" w15:restartNumberingAfterBreak="0">
+    <w:nsid w:val="511C7022"/>
+    <w:multiLevelType w:val="hybridMultilevel"/>
+    <w:tmpl w:val="4DA2D556"/>
+    <w:lvl w:ilvl="0" w:tplc="04090001">
+      <w:start w:val="1"/>
+      <w:numFmt w:val="bullet"/>
+      <w:lvlText w:val=""/>
+      <w:lvlJc w:val="left"/>
+      <w:pPr>
+        <w:ind w:left="720" w:hanging="360"/>
+      </w:pPr>
+      <w:rPr>
+        <w:rFonts w:ascii="Symbol" w:hAnsi="Symbol" w:hint="default"/>
+      </w:rPr>
+    </w:lvl>
+    <w:lvl w:ilvl="1" w:tplc="04090003" w:tentative="1">
+      <w:start w:val="1"/>
+      <w:numFmt w:val="bullet"/>
+      <w:lvlText w:val="o"/>
+      <w:lvlJc w:val="left"/>
+      <w:pPr>
+        <w:ind w:left="1440" w:hanging="360"/>
+      </w:pPr>
+      <w:rPr>
+        <w:rFonts w:ascii="Courier New" w:hAnsi="Courier New" w:cs="Courier New" w:hint="default"/>
+      </w:rPr>
+    </w:lvl>
+    <w:lvl w:ilvl="2" w:tplc="04090005" w:tentative="1">
+      <w:start w:val="1"/>
+      <w:numFmt w:val="bullet"/>
+      <w:lvlText w:val=""/>
+      <w:lvlJc w:val="left"/>
+      <w:pPr>
+        <w:ind w:left="2160" w:hanging="360"/>
+      </w:pPr>
+      <w:rPr>
+        <w:rFonts w:ascii="Wingdings" w:hAnsi="Wingdings" w:hint="default"/>
+      </w:rPr>
+    </w:lvl>
+    <w:lvl w:ilvl="3" w:tplc="04090001" w:tentative="1">
+      <w:start w:val="1"/>
+      <w:numFmt w:val="bullet"/>
+      <w:lvlText w:val=""/>
+      <w:lvlJc w:val="left"/>
+      <w:pPr>
+        <w:ind w:left="2880" w:hanging="360"/>
+      </w:pPr>
+      <w:rPr>
+        <w:rFonts w:ascii="Symbol" w:hAnsi="Symbol" w:hint="default"/>
+      </w:rPr>
+    </w:lvl>
+    <w:lvl w:ilvl="4" w:tplc="04090003" w:tentative="1">
+      <w:start w:val="1"/>
+      <w:numFmt w:val="bullet"/>
+      <w:lvlText w:val="o"/>
+      <w:lvlJc w:val="left"/>
+      <w:pPr>
+        <w:ind w:left="3600" w:hanging="360"/>
+      </w:pPr>
+      <w:rPr>
+        <w:rFonts w:ascii="Courier New" w:hAnsi="Courier New" w:cs="Courier New" w:hint="default"/>
+      </w:rPr>
+    </w:lvl>
+    <w:lvl w:ilvl="5" w:tplc="04090005" w:tentative="1">
+      <w:start w:val="1"/>
+      <w:numFmt w:val="bullet"/>
+      <w:lvlText w:val=""/>
+      <w:lvlJc w:val="left"/>
+      <w:pPr>
+        <w:ind w:left="4320" w:hanging="360"/>
+      </w:pPr>
+      <w:rPr>
+        <w:rFonts w:ascii="Wingdings" w:hAnsi="Wingdings" w:hint="default"/>
+      </w:rPr>
+    </w:lvl>
+    <w:lvl w:ilvl="6" w:tplc="04090001" w:tentative="1">
+      <w:start w:val="1"/>
+      <w:numFmt w:val="bullet"/>
+      <w:lvlText w:val=""/>
+      <w:lvlJc w:val="left"/>
+      <w:pPr>
+        <w:ind w:left="5040" w:hanging="360"/>
+      </w:pPr>
+      <w:rPr>
+        <w:rFonts w:ascii="Symbol" w:hAnsi="Symbol" w:hint="default"/>
+      </w:rPr>
+    </w:lvl>
+    <w:lvl w:ilvl="7" w:tplc="04090003" w:tentative="1">
+      <w:start w:val="1"/>
+      <w:numFmt w:val="bullet"/>
+      <w:lvlText w:val="o"/>
+      <w:lvlJc w:val="left"/>
+      <w:pPr>
+        <w:ind w:left="5760" w:hanging="360"/>
+      </w:pPr>
+      <w:rPr>
+        <w:rFonts w:ascii="Courier New" w:hAnsi="Courier New" w:cs="Courier New" w:hint="default"/>
+      </w:rPr>
+    </w:lvl>
+    <w:lvl w:ilvl="8" w:tplc="04090005" w:tentative="1">
+      <w:start w:val="1"/>
+      <w:numFmt w:val="bullet"/>
+      <w:lvlText w:val=""/>
+      <w:lvlJc w:val="left"/>
+      <w:pPr>
+        <w:ind w:left="6480" w:hanging="360"/>
+      </w:pPr>
+      <w:rPr>
+        <w:rFonts w:ascii="Wingdings" w:hAnsi="Wingdings" w:hint="default"/>
+      </w:rPr>
+    </w:lvl>
+  </w:abstractNum>
+  <w:abstractNum w:abstractNumId="3" w15:restartNumberingAfterBreak="0">
     <w:nsid w:val="7C82634C"/>
     <w:multiLevelType w:val="hybridMultilevel"/>
     <w:tmpl w:val="470C18DE"/>
@@ -2234,12 +2483,15 @@
     </w:lvl>
   </w:abstractNum>
   <w:num w:numId="1" w16cid:durableId="507059083">
+    <w:abstractNumId w:val="2"/>
+  </w:num>
+  <w:num w:numId="2" w16cid:durableId="910579253">
+    <w:abstractNumId w:val="3"/>
+  </w:num>
+  <w:num w:numId="3" w16cid:durableId="335693916">
     <w:abstractNumId w:val="1"/>
   </w:num>
-  <w:num w:numId="2" w16cid:durableId="910579253">
-    <w:abstractNumId w:val="2"/>
-  </w:num>
-  <w:num w:numId="3" w16cid:durableId="335693916">
+  <w:num w:numId="4" w16cid:durableId="800458289">
     <w:abstractNumId w:val="0"/>
   </w:num>
 </w:numbering>

</xml_diff>

<commit_message>
Contact Form Fully Works
</commit_message>
<xml_diff>
--- a/Steps to Complete.docx
+++ b/Steps to Complete.docx
@@ -410,8 +410,8 @@
         <w:tblLook w:val="04A0" w:firstRow="1" w:lastRow="0" w:firstColumn="1" w:lastColumn="0" w:noHBand="0" w:noVBand="1"/>
       </w:tblPr>
       <w:tblGrid>
-        <w:gridCol w:w="2642"/>
-        <w:gridCol w:w="6718"/>
+        <w:gridCol w:w="2177"/>
+        <w:gridCol w:w="4850"/>
       </w:tblGrid>
       <w:tr>
         <w:trPr>
@@ -492,92 +492,6 @@
           <w:p>
             <w:r>
               <w:t>Project list, skills, experience (easy, local, fast)</w:t>
-            </w:r>
-          </w:p>
-        </w:tc>
-      </w:tr>
-      <w:tr>
-        <w:trPr>
-          <w:tblCellSpacing w:w="15" w:type="dxa"/>
-        </w:trPr>
-        <w:tc>
-          <w:tcPr>
-            <w:tcW w:w="0" w:type="auto"/>
-            <w:vAlign w:val="center"/>
-            <w:hideMark/>
-          </w:tcPr>
-          <w:p>
-            <w:r>
-              <w:rPr>
-                <w:i/>
-                <w:iCs/>
-              </w:rPr>
-              <w:t>(Later)</w:t>
-            </w:r>
-            <w:r>
-              <w:t xml:space="preserve"> </w:t>
-            </w:r>
-            <w:r>
-              <w:rPr>
-                <w:b/>
-                <w:bCs/>
-              </w:rPr>
-              <w:t>Sanity / Contentful</w:t>
-            </w:r>
-          </w:p>
-        </w:tc>
-        <w:tc>
-          <w:tcPr>
-            <w:tcW w:w="0" w:type="auto"/>
-            <w:vAlign w:val="center"/>
-            <w:hideMark/>
-          </w:tcPr>
-          <w:p>
-            <w:r>
-              <w:t>Headless CMS to edit content without code</w:t>
-            </w:r>
-          </w:p>
-        </w:tc>
-      </w:tr>
-      <w:tr>
-        <w:trPr>
-          <w:tblCellSpacing w:w="15" w:type="dxa"/>
-        </w:trPr>
-        <w:tc>
-          <w:tcPr>
-            <w:tcW w:w="0" w:type="auto"/>
-            <w:vAlign w:val="center"/>
-            <w:hideMark/>
-          </w:tcPr>
-          <w:p>
-            <w:r>
-              <w:rPr>
-                <w:i/>
-                <w:iCs/>
-              </w:rPr>
-              <w:t>(Optional)</w:t>
-            </w:r>
-            <w:r>
-              <w:t xml:space="preserve"> </w:t>
-            </w:r>
-            <w:r>
-              <w:rPr>
-                <w:b/>
-                <w:bCs/>
-              </w:rPr>
-              <w:t>MDX</w:t>
-            </w:r>
-          </w:p>
-        </w:tc>
-        <w:tc>
-          <w:tcPr>
-            <w:tcW w:w="0" w:type="auto"/>
-            <w:vAlign w:val="center"/>
-            <w:hideMark/>
-          </w:tcPr>
-          <w:p>
-            <w:r>
-              <w:t>If you want blog posts or long-form content with embedded components</w:t>
             </w:r>
           </w:p>
         </w:tc>
@@ -652,7 +566,6 @@
                 <w:b/>
                 <w:bCs/>
               </w:rPr>
-              <w:lastRenderedPageBreak/>
               <w:t>Tool</w:t>
             </w:r>
           </w:p>
@@ -762,6 +675,7 @@
                 <w:b/>
                 <w:bCs/>
               </w:rPr>
+              <w:lastRenderedPageBreak/>
               <w:t>React State / Props</w:t>
             </w:r>
           </w:p>
@@ -828,8 +742,8 @@
         <w:tblLook w:val="04A0" w:firstRow="1" w:lastRow="0" w:firstColumn="1" w:lastColumn="0" w:noHBand="0" w:noVBand="1"/>
       </w:tblPr>
       <w:tblGrid>
-        <w:gridCol w:w="2300"/>
-        <w:gridCol w:w="6798"/>
+        <w:gridCol w:w="926"/>
+        <w:gridCol w:w="3637"/>
       </w:tblGrid>
       <w:tr>
         <w:trPr>
@@ -897,7 +811,7 @@
                 <w:b/>
                 <w:bCs/>
               </w:rPr>
-              <w:t>Node.js + Express</w:t>
+              <w:t>Node.js</w:t>
             </w:r>
           </w:p>
         </w:tc>
@@ -930,40 +844,7 @@
                 <w:b/>
                 <w:bCs/>
               </w:rPr>
-              <w:t>Supabase / Firebase</w:t>
-            </w:r>
-          </w:p>
-        </w:tc>
-        <w:tc>
-          <w:tcPr>
-            <w:tcW w:w="0" w:type="auto"/>
-            <w:vAlign w:val="center"/>
-            <w:hideMark/>
-          </w:tcPr>
-          <w:p>
-            <w:r>
-              <w:t>Authentication + Realtime DB (no backend code needed)</w:t>
-            </w:r>
-          </w:p>
-        </w:tc>
-      </w:tr>
-      <w:tr>
-        <w:trPr>
-          <w:tblCellSpacing w:w="15" w:type="dxa"/>
-        </w:trPr>
-        <w:tc>
-          <w:tcPr>
-            <w:tcW w:w="0" w:type="auto"/>
-            <w:vAlign w:val="center"/>
-            <w:hideMark/>
-          </w:tcPr>
-          <w:p>
-            <w:r>
-              <w:rPr>
-                <w:b/>
-                <w:bCs/>
-              </w:rPr>
-              <w:t>Formspree / EmailJS</w:t>
+              <w:t>EmailJS</w:t>
             </w:r>
           </w:p>
         </w:tc>
@@ -976,39 +857,6 @@
           <w:p>
             <w:r>
               <w:t>Serverless contact form handling</w:t>
-            </w:r>
-          </w:p>
-        </w:tc>
-      </w:tr>
-      <w:tr>
-        <w:trPr>
-          <w:tblCellSpacing w:w="15" w:type="dxa"/>
-        </w:trPr>
-        <w:tc>
-          <w:tcPr>
-            <w:tcW w:w="0" w:type="auto"/>
-            <w:vAlign w:val="center"/>
-            <w:hideMark/>
-          </w:tcPr>
-          <w:p>
-            <w:r>
-              <w:rPr>
-                <w:b/>
-                <w:bCs/>
-              </w:rPr>
-              <w:t>Airtable / Notion API</w:t>
-            </w:r>
-          </w:p>
-        </w:tc>
-        <w:tc>
-          <w:tcPr>
-            <w:tcW w:w="0" w:type="auto"/>
-            <w:vAlign w:val="center"/>
-            <w:hideMark/>
-          </w:tcPr>
-          <w:p>
-            <w:r>
-              <w:t>Low-code, spreadsheet-style backend for content or testimonials</w:t>
             </w:r>
           </w:p>
         </w:tc>
@@ -1156,42 +1004,6 @@
           <w:p>
             <w:r>
               <w:rPr>
-                <w:i/>
-                <w:iCs/>
-              </w:rPr>
-              <w:t>(Alt)</w:t>
-            </w:r>
-            <w:r>
-              <w:t xml:space="preserve"> Netlify</w:t>
-            </w:r>
-          </w:p>
-        </w:tc>
-        <w:tc>
-          <w:tcPr>
-            <w:tcW w:w="0" w:type="auto"/>
-            <w:vAlign w:val="center"/>
-            <w:hideMark/>
-          </w:tcPr>
-          <w:p>
-            <w:r>
-              <w:t>Great for JAMstack, also works well with Tailwind</w:t>
-            </w:r>
-          </w:p>
-        </w:tc>
-      </w:tr>
-      <w:tr>
-        <w:trPr>
-          <w:tblCellSpacing w:w="15" w:type="dxa"/>
-        </w:trPr>
-        <w:tc>
-          <w:tcPr>
-            <w:tcW w:w="0" w:type="auto"/>
-            <w:vAlign w:val="center"/>
-            <w:hideMark/>
-          </w:tcPr>
-          <w:p>
-            <w:r>
-              <w:rPr>
                 <w:b/>
                 <w:bCs/>
               </w:rPr>
@@ -1391,7 +1203,6 @@
                 <w:b/>
                 <w:bCs/>
               </w:rPr>
-              <w:lastRenderedPageBreak/>
               <w:t>Git + GitHub Desktop</w:t>
             </w:r>
           </w:p>
@@ -1545,6 +1356,7 @@
                 <w:b/>
                 <w:bCs/>
               </w:rPr>
+              <w:lastRenderedPageBreak/>
               <w:t>Choice</w:t>
             </w:r>
           </w:p>
@@ -1708,6 +1520,23 @@
     <w:p>
       <w:pPr>
         <w:pStyle w:val="ListParagraph"/>
+        <w:numPr>
+          <w:ilvl w:val="0"/>
+          <w:numId w:val="4"/>
+        </w:numPr>
+      </w:pPr>
+      <w:hyperlink r:id="rId8" w:history="1">
+        <w:r>
+          <w:rPr>
+            <w:rStyle w:val="Hyperlink"/>
+          </w:rPr>
+          <w:t>React Demo 2</w:t>
+        </w:r>
+      </w:hyperlink>
+    </w:p>
+    <w:p>
+      <w:pPr>
+        <w:pStyle w:val="ListParagraph"/>
       </w:pPr>
     </w:p>
     <w:p>
@@ -1828,7 +1657,7 @@
           <w:numId w:val="3"/>
         </w:numPr>
       </w:pPr>
-      <w:hyperlink r:id="rId8" w:history="1">
+      <w:hyperlink r:id="rId9" w:history="1">
         <w:r>
           <w:rPr>
             <w:rStyle w:val="Hyperlink"/>
@@ -1861,7 +1690,6 @@
         <w:rPr>
           <w:noProof/>
         </w:rPr>
-        <w:lastRenderedPageBreak/>
         <w:drawing>
           <wp:inline distT="0" distB="0" distL="0" distR="0" wp14:anchorId="4E3DBEAB" wp14:editId="768273C6">
             <wp:extent cx="3409975" cy="1333510"/>
@@ -1878,7 +1706,7 @@
                     <pic:cNvPicPr/>
                   </pic:nvPicPr>
                   <pic:blipFill>
-                    <a:blip r:embed="rId9"/>
+                    <a:blip r:embed="rId10"/>
                     <a:stretch>
                       <a:fillRect/>
                     </a:stretch>
@@ -1968,7 +1796,20 @@
         </w:numPr>
       </w:pPr>
       <w:r>
+        <w:lastRenderedPageBreak/>
         <w:t>@radix-ui/react-toast class-variance-authority clsx are packages used to allow for toaster messages (pop-up prompts)</w:t>
+      </w:r>
+    </w:p>
+    <w:p>
+      <w:pPr>
+        <w:pStyle w:val="ListParagraph"/>
+        <w:numPr>
+          <w:ilvl w:val="1"/>
+          <w:numId w:val="3"/>
+        </w:numPr>
+      </w:pPr>
+      <w:r>
+        <w:t>emailjs-com for email management (create free account)</w:t>
       </w:r>
     </w:p>
     <w:p>
@@ -1988,7 +1829,7 @@
       <w:r>
         <w:t xml:space="preserve">, import BrowserRouter, Route, and Routes, this will allow you to jump from page to page: </w:t>
       </w:r>
-      <w:hyperlink r:id="rId10" w:history="1">
+      <w:hyperlink r:id="rId11" w:history="1">
         <w:r>
           <w:rPr>
             <w:rStyle w:val="Hyperlink"/>
@@ -2070,6 +1911,72 @@
       </w:r>
       <w:r>
         <w:t>.</w:t>
+      </w:r>
+    </w:p>
+    <w:p>
+      <w:pPr>
+        <w:pStyle w:val="ListParagraph"/>
+        <w:numPr>
+          <w:ilvl w:val="0"/>
+          <w:numId w:val="3"/>
+        </w:numPr>
+      </w:pPr>
+      <w:r>
+        <w:t>Create the contact form, use demo 1 to build the full layout</w:t>
+      </w:r>
+      <w:r>
+        <w:t xml:space="preserve"> and toaster</w:t>
+      </w:r>
+      <w:r>
+        <w:t>, then use demo 2 to integrate EmailJS</w:t>
+      </w:r>
+    </w:p>
+    <w:p>
+      <w:pPr>
+        <w:pStyle w:val="ListParagraph"/>
+        <w:numPr>
+          <w:ilvl w:val="1"/>
+          <w:numId w:val="3"/>
+        </w:numPr>
+      </w:pPr>
+      <w:r>
+        <w:t xml:space="preserve">When using an api key, since we will be uploading this to a public github, we need to create a .env file, and add them as environment variables, make sure to have the variables prefixed with VITE_ . </w:t>
+      </w:r>
+    </w:p>
+    <w:p>
+      <w:pPr>
+        <w:pStyle w:val="ListParagraph"/>
+        <w:numPr>
+          <w:ilvl w:val="1"/>
+          <w:numId w:val="3"/>
+        </w:numPr>
+      </w:pPr>
+      <w:r>
+        <w:t>Then add .env to the .gitignore file. TO do these additions use echo and &gt; or &gt;&gt;.</w:t>
+      </w:r>
+    </w:p>
+    <w:p>
+      <w:pPr>
+        <w:pStyle w:val="ListParagraph"/>
+        <w:numPr>
+          <w:ilvl w:val="1"/>
+          <w:numId w:val="3"/>
+        </w:numPr>
+      </w:pPr>
+      <w:r>
+        <w:t>Call the env variables using import.meta.env.__name__</w:t>
+      </w:r>
+    </w:p>
+    <w:p>
+      <w:pPr>
+        <w:pStyle w:val="ListParagraph"/>
+        <w:numPr>
+          <w:ilvl w:val="1"/>
+          <w:numId w:val="3"/>
+        </w:numPr>
+      </w:pPr>
+      <w:r>
+        <w:t>Finally, later when the website is uploaded, add the env variables into Vercel.</w:t>
       </w:r>
     </w:p>
     <w:sectPr>

</xml_diff>

<commit_message>
Projects and Research Complete
</commit_message>
<xml_diff>
--- a/Steps to Complete.docx
+++ b/Steps to Complete.docx
@@ -311,13 +311,31 @@
             <w:hideMark/>
           </w:tcPr>
           <w:p>
+            <w:proofErr w:type="spellStart"/>
             <w:r>
               <w:rPr>
                 <w:b/>
                 <w:bCs/>
               </w:rPr>
-              <w:t>Heroicons / Lucide</w:t>
-            </w:r>
+              <w:t>Heroicons</w:t>
+            </w:r>
+            <w:proofErr w:type="spellEnd"/>
+            <w:r>
+              <w:rPr>
+                <w:b/>
+                <w:bCs/>
+              </w:rPr>
+              <w:t xml:space="preserve"> / </w:t>
+            </w:r>
+            <w:proofErr w:type="spellStart"/>
+            <w:r>
+              <w:rPr>
+                <w:b/>
+                <w:bCs/>
+              </w:rPr>
+              <w:t>Lucide</w:t>
+            </w:r>
+            <w:proofErr w:type="spellEnd"/>
           </w:p>
         </w:tc>
         <w:tc>
@@ -654,7 +672,15 @@
           </w:tcPr>
           <w:p>
             <w:r>
-              <w:t>Drag-n-drop 3D editor; export as React components or &lt;iframe&gt;</w:t>
+              <w:t>Drag-n-drop 3D editor; export as React components or &lt;</w:t>
+            </w:r>
+            <w:proofErr w:type="spellStart"/>
+            <w:r>
+              <w:t>iframe</w:t>
+            </w:r>
+            <w:proofErr w:type="spellEnd"/>
+            <w:r>
+              <w:t>&gt;</w:t>
             </w:r>
           </w:p>
         </w:tc>
@@ -839,6 +865,7 @@
             <w:hideMark/>
           </w:tcPr>
           <w:p>
+            <w:proofErr w:type="spellStart"/>
             <w:r>
               <w:rPr>
                 <w:b/>
@@ -846,6 +873,7 @@
               </w:rPr>
               <w:t>EmailJS</w:t>
             </w:r>
+            <w:proofErr w:type="spellEnd"/>
           </w:p>
         </w:tc>
         <w:tc>
@@ -969,6 +997,7 @@
             <w:hideMark/>
           </w:tcPr>
           <w:p>
+            <w:proofErr w:type="spellStart"/>
             <w:r>
               <w:rPr>
                 <w:b/>
@@ -976,6 +1005,7 @@
               </w:rPr>
               <w:t>Vercel</w:t>
             </w:r>
+            <w:proofErr w:type="spellEnd"/>
           </w:p>
         </w:tc>
         <w:tc>
@@ -1019,7 +1049,15 @@
           </w:tcPr>
           <w:p>
             <w:r>
-              <w:t>Buy from Namecheap/Google Domains and link to Vercel in 2 clicks</w:t>
+              <w:t xml:space="preserve">Buy from Namecheap/Google Domains and link to </w:t>
+            </w:r>
+            <w:proofErr w:type="spellStart"/>
+            <w:r>
+              <w:t>Vercel</w:t>
+            </w:r>
+            <w:proofErr w:type="spellEnd"/>
+            <w:r>
+              <w:t xml:space="preserve"> in 2 clicks</w:t>
             </w:r>
           </w:p>
         </w:tc>
@@ -1149,7 +1187,15 @@
           </w:tcPr>
           <w:p>
             <w:r>
-              <w:t>Runtime that powers npm, dev server, and build tools</w:t>
+              <w:t xml:space="preserve">Runtime that powers </w:t>
+            </w:r>
+            <w:proofErr w:type="spellStart"/>
+            <w:r>
+              <w:t>npm</w:t>
+            </w:r>
+            <w:proofErr w:type="spellEnd"/>
+            <w:r>
+              <w:t>, dev server, and build tools</w:t>
             </w:r>
           </w:p>
         </w:tc>
@@ -1165,6 +1211,7 @@
             <w:hideMark/>
           </w:tcPr>
           <w:p>
+            <w:proofErr w:type="spellStart"/>
             <w:r>
               <w:rPr>
                 <w:b/>
@@ -1172,6 +1219,7 @@
               </w:rPr>
               <w:t>npm</w:t>
             </w:r>
+            <w:proofErr w:type="spellEnd"/>
           </w:p>
         </w:tc>
         <w:tc>
@@ -1236,8 +1284,17 @@
                 <w:b/>
                 <w:bCs/>
               </w:rPr>
-              <w:t>.gitignore</w:t>
-            </w:r>
+              <w:t>.</w:t>
+            </w:r>
+            <w:proofErr w:type="spellStart"/>
+            <w:r>
+              <w:rPr>
+                <w:b/>
+                <w:bCs/>
+              </w:rPr>
+              <w:t>gitignore</w:t>
+            </w:r>
+            <w:proofErr w:type="spellEnd"/>
           </w:p>
         </w:tc>
         <w:tc>
@@ -1463,6 +1520,457 @@
     </w:p>
     <w:p>
       <w:r>
+        <w:t xml:space="preserve">Sure! Here's a </w:t>
+      </w:r>
+      <w:r>
+        <w:rPr>
+          <w:b/>
+          <w:bCs/>
+        </w:rPr>
+        <w:t>GitHub Desktop Cheat Sheet</w:t>
+      </w:r>
+      <w:r>
+        <w:t xml:space="preserve"> for your local-to-online workflow:</w:t>
+      </w:r>
+    </w:p>
+    <w:p>
+      <w:r>
+        <w:pict w14:anchorId="440D6C98">
+          <v:rect id="_x0000_i1057" style="width:0;height:1.5pt" o:hralign="center" o:hrstd="t" o:hr="t" fillcolor="#a0a0a0" stroked="f"/>
+        </w:pict>
+      </w:r>
+    </w:p>
+    <w:p>
+      <w:pPr>
+        <w:rPr>
+          <w:b/>
+          <w:bCs/>
+        </w:rPr>
+      </w:pPr>
+      <w:r>
+        <w:rPr>
+          <w:rFonts w:ascii="Segoe UI Emoji" w:hAnsi="Segoe UI Emoji" w:cs="Segoe UI Emoji"/>
+          <w:b/>
+          <w:bCs/>
+        </w:rPr>
+        <w:t>🖥️</w:t>
+      </w:r>
+      <w:r>
+        <w:rPr>
+          <w:b/>
+          <w:bCs/>
+        </w:rPr>
+        <w:t xml:space="preserve"> Local Workflow (Using GitHub Desktop)</w:t>
+      </w:r>
+    </w:p>
+    <w:p>
+      <w:pPr>
+        <w:rPr>
+          <w:b/>
+          <w:bCs/>
+        </w:rPr>
+      </w:pPr>
+      <w:r>
+        <w:rPr>
+          <w:rFonts w:ascii="Segoe UI Emoji" w:hAnsi="Segoe UI Emoji" w:cs="Segoe UI Emoji"/>
+          <w:b/>
+          <w:bCs/>
+        </w:rPr>
+        <w:t>✅</w:t>
+      </w:r>
+      <w:r>
+        <w:rPr>
+          <w:b/>
+          <w:bCs/>
+        </w:rPr>
+        <w:t xml:space="preserve"> 1. Make changes locally</w:t>
+      </w:r>
+    </w:p>
+    <w:p>
+      <w:pPr>
+        <w:numPr>
+          <w:ilvl w:val="0"/>
+          <w:numId w:val="5"/>
+        </w:numPr>
+      </w:pPr>
+      <w:r>
+        <w:t>Edit files in your project folder.</w:t>
+      </w:r>
+    </w:p>
+    <w:p>
+      <w:pPr>
+        <w:rPr>
+          <w:b/>
+          <w:bCs/>
+        </w:rPr>
+      </w:pPr>
+      <w:r>
+        <w:rPr>
+          <w:rFonts w:ascii="Segoe UI Emoji" w:hAnsi="Segoe UI Emoji" w:cs="Segoe UI Emoji"/>
+          <w:b/>
+          <w:bCs/>
+        </w:rPr>
+        <w:t>✅</w:t>
+      </w:r>
+      <w:r>
+        <w:rPr>
+          <w:b/>
+          <w:bCs/>
+        </w:rPr>
+        <w:t xml:space="preserve"> 2. Stage &amp; Commit</w:t>
+      </w:r>
+    </w:p>
+    <w:p>
+      <w:pPr>
+        <w:numPr>
+          <w:ilvl w:val="0"/>
+          <w:numId w:val="6"/>
+        </w:numPr>
+      </w:pPr>
+      <w:r>
+        <w:t xml:space="preserve">Open </w:t>
+      </w:r>
+      <w:r>
+        <w:rPr>
+          <w:b/>
+          <w:bCs/>
+        </w:rPr>
+        <w:t>GitHub Desktop</w:t>
+      </w:r>
+    </w:p>
+    <w:p>
+      <w:pPr>
+        <w:numPr>
+          <w:ilvl w:val="0"/>
+          <w:numId w:val="6"/>
+        </w:numPr>
+      </w:pPr>
+      <w:r>
+        <w:t>See changed files in the left panel.</w:t>
+      </w:r>
+    </w:p>
+    <w:p>
+      <w:pPr>
+        <w:numPr>
+          <w:ilvl w:val="0"/>
+          <w:numId w:val="6"/>
+        </w:numPr>
+      </w:pPr>
+      <w:r>
+        <w:t xml:space="preserve">Add a </w:t>
+      </w:r>
+      <w:r>
+        <w:rPr>
+          <w:b/>
+          <w:bCs/>
+        </w:rPr>
+        <w:t>summary</w:t>
+      </w:r>
+      <w:r>
+        <w:t xml:space="preserve"> (commit message)</w:t>
+      </w:r>
+    </w:p>
+    <w:p>
+      <w:pPr>
+        <w:numPr>
+          <w:ilvl w:val="0"/>
+          <w:numId w:val="6"/>
+        </w:numPr>
+      </w:pPr>
+      <w:r>
+        <w:t xml:space="preserve">Click </w:t>
+      </w:r>
+      <w:r>
+        <w:rPr>
+          <w:b/>
+          <w:bCs/>
+        </w:rPr>
+        <w:t>"Commit to main"</w:t>
+      </w:r>
+      <w:r>
+        <w:t xml:space="preserve"> (or whatever your branch is called)</w:t>
+      </w:r>
+    </w:p>
+    <w:p>
+      <w:pPr>
+        <w:rPr>
+          <w:b/>
+          <w:bCs/>
+        </w:rPr>
+      </w:pPr>
+      <w:r>
+        <w:rPr>
+          <w:rFonts w:ascii="Segoe UI Emoji" w:hAnsi="Segoe UI Emoji" w:cs="Segoe UI Emoji"/>
+          <w:b/>
+          <w:bCs/>
+        </w:rPr>
+        <w:t>✅</w:t>
+      </w:r>
+      <w:r>
+        <w:rPr>
+          <w:b/>
+          <w:bCs/>
+        </w:rPr>
+        <w:t xml:space="preserve"> 3. Push to GitHub</w:t>
+      </w:r>
+    </w:p>
+    <w:p>
+      <w:pPr>
+        <w:numPr>
+          <w:ilvl w:val="0"/>
+          <w:numId w:val="7"/>
+        </w:numPr>
+      </w:pPr>
+      <w:r>
+        <w:t xml:space="preserve">After committing, click </w:t>
+      </w:r>
+      <w:r>
+        <w:rPr>
+          <w:b/>
+          <w:bCs/>
+        </w:rPr>
+        <w:t>"Push origin"</w:t>
+      </w:r>
+      <w:r>
+        <w:t xml:space="preserve"> (top bar)</w:t>
+      </w:r>
+    </w:p>
+    <w:p>
+      <w:pPr>
+        <w:numPr>
+          <w:ilvl w:val="0"/>
+          <w:numId w:val="7"/>
+        </w:numPr>
+      </w:pPr>
+      <w:r>
+        <w:t>Your code is now live on GitHub.com</w:t>
+      </w:r>
+    </w:p>
+    <w:p>
+      <w:r>
+        <w:pict w14:anchorId="520BEDC4">
+          <v:rect id="_x0000_i1058" style="width:0;height:1.5pt" o:hralign="center" o:hrstd="t" o:hr="t" fillcolor="#a0a0a0" stroked="f"/>
+        </w:pict>
+      </w:r>
+    </w:p>
+    <w:p>
+      <w:pPr>
+        <w:rPr>
+          <w:b/>
+          <w:bCs/>
+        </w:rPr>
+      </w:pPr>
+      <w:r>
+        <w:rPr>
+          <w:rFonts w:ascii="Segoe UI Emoji" w:hAnsi="Segoe UI Emoji" w:cs="Segoe UI Emoji"/>
+          <w:b/>
+          <w:bCs/>
+        </w:rPr>
+        <w:t>🌐</w:t>
+      </w:r>
+      <w:r>
+        <w:rPr>
+          <w:b/>
+          <w:bCs/>
+        </w:rPr>
+        <w:t xml:space="preserve"> Syncing with Remote Repository</w:t>
+      </w:r>
+    </w:p>
+    <w:p>
+      <w:pPr>
+        <w:rPr>
+          <w:b/>
+          <w:bCs/>
+        </w:rPr>
+      </w:pPr>
+      <w:r>
+        <w:rPr>
+          <w:rFonts w:ascii="Segoe UI Emoji" w:hAnsi="Segoe UI Emoji" w:cs="Segoe UI Emoji"/>
+          <w:b/>
+          <w:bCs/>
+        </w:rPr>
+        <w:t>🔄</w:t>
+      </w:r>
+      <w:r>
+        <w:rPr>
+          <w:b/>
+          <w:bCs/>
+        </w:rPr>
+        <w:t xml:space="preserve"> 4. Pull updates from GitHub</w:t>
+      </w:r>
+    </w:p>
+    <w:p>
+      <w:pPr>
+        <w:numPr>
+          <w:ilvl w:val="0"/>
+          <w:numId w:val="8"/>
+        </w:numPr>
+      </w:pPr>
+      <w:r>
+        <w:t>If changes were made online or by teammates:</w:t>
+      </w:r>
+    </w:p>
+    <w:p>
+      <w:pPr>
+        <w:numPr>
+          <w:ilvl w:val="1"/>
+          <w:numId w:val="8"/>
+        </w:numPr>
+      </w:pPr>
+      <w:r>
+        <w:t xml:space="preserve">Click </w:t>
+      </w:r>
+      <w:r>
+        <w:rPr>
+          <w:b/>
+          <w:bCs/>
+        </w:rPr>
+        <w:t>"Fetch origin"</w:t>
+      </w:r>
+    </w:p>
+    <w:p>
+      <w:pPr>
+        <w:numPr>
+          <w:ilvl w:val="1"/>
+          <w:numId w:val="8"/>
+        </w:numPr>
+      </w:pPr>
+      <w:r>
+        <w:t xml:space="preserve">Then </w:t>
+      </w:r>
+      <w:r>
+        <w:rPr>
+          <w:b/>
+          <w:bCs/>
+        </w:rPr>
+        <w:t>"Pull origin"</w:t>
+      </w:r>
+      <w:r>
+        <w:t xml:space="preserve"> to sync your local copy</w:t>
+      </w:r>
+    </w:p>
+    <w:p>
+      <w:r>
+        <w:pict w14:anchorId="2EAD5D48">
+          <v:rect id="_x0000_i1059" style="width:0;height:1.5pt" o:hralign="center" o:hrstd="t" o:hr="t" fillcolor="#a0a0a0" stroked="f"/>
+        </w:pict>
+      </w:r>
+    </w:p>
+    <w:p>
+      <w:pPr>
+        <w:rPr>
+          <w:b/>
+          <w:bCs/>
+        </w:rPr>
+      </w:pPr>
+      <w:r>
+        <w:rPr>
+          <w:rFonts w:ascii="Segoe UI Emoji" w:hAnsi="Segoe UI Emoji" w:cs="Segoe UI Emoji"/>
+          <w:b/>
+          <w:bCs/>
+        </w:rPr>
+        <w:t>🧪</w:t>
+      </w:r>
+      <w:r>
+        <w:rPr>
+          <w:b/>
+          <w:bCs/>
+        </w:rPr>
+        <w:t xml:space="preserve"> Extra Tips</w:t>
+      </w:r>
+    </w:p>
+    <w:p>
+      <w:pPr>
+        <w:numPr>
+          <w:ilvl w:val="0"/>
+          <w:numId w:val="9"/>
+        </w:numPr>
+      </w:pPr>
+      <w:r>
+        <w:rPr>
+          <w:b/>
+          <w:bCs/>
+        </w:rPr>
+        <w:lastRenderedPageBreak/>
+        <w:t>New files not showing?</w:t>
+      </w:r>
+      <w:r>
+        <w:t xml:space="preserve"> → Click </w:t>
+      </w:r>
+      <w:r>
+        <w:rPr>
+          <w:b/>
+          <w:bCs/>
+        </w:rPr>
+        <w:t>Repository &gt; Show in Explorer</w:t>
+      </w:r>
+      <w:r>
+        <w:t xml:space="preserve"> to verify file location.</w:t>
+      </w:r>
+    </w:p>
+    <w:p>
+      <w:pPr>
+        <w:numPr>
+          <w:ilvl w:val="0"/>
+          <w:numId w:val="9"/>
+        </w:numPr>
+      </w:pPr>
+      <w:r>
+        <w:rPr>
+          <w:b/>
+          <w:bCs/>
+        </w:rPr>
+        <w:t>New branch?</w:t>
+      </w:r>
+      <w:r>
+        <w:t xml:space="preserve"> → Click </w:t>
+      </w:r>
+      <w:r>
+        <w:rPr>
+          <w:b/>
+          <w:bCs/>
+        </w:rPr>
+        <w:t>Current Branch &gt; New Branch</w:t>
+      </w:r>
+      <w:r>
+        <w:t>.</w:t>
+      </w:r>
+    </w:p>
+    <w:p>
+      <w:pPr>
+        <w:numPr>
+          <w:ilvl w:val="0"/>
+          <w:numId w:val="9"/>
+        </w:numPr>
+      </w:pPr>
+      <w:r>
+        <w:rPr>
+          <w:b/>
+          <w:bCs/>
+        </w:rPr>
+        <w:t>Ignore files (e.g., .env)</w:t>
+      </w:r>
+      <w:r>
+        <w:t xml:space="preserve"> → Add to .</w:t>
+      </w:r>
+      <w:proofErr w:type="spellStart"/>
+      <w:r>
+        <w:t>gitignore</w:t>
+      </w:r>
+      <w:proofErr w:type="spellEnd"/>
+      <w:r>
+        <w:t xml:space="preserve"> file.</w:t>
+      </w:r>
+    </w:p>
+    <w:p>
+      <w:r>
+        <w:pict w14:anchorId="4BE06E45">
+          <v:rect id="_x0000_i1060" style="width:0;height:1.5pt" o:hralign="center" o:hrstd="t" o:hr="t" fillcolor="#a0a0a0" stroked="f"/>
+        </w:pict>
+      </w:r>
+    </w:p>
+    <w:p>
+      <w:r>
         <w:t>Resources:</w:t>
       </w:r>
     </w:p>
@@ -1537,6 +2045,23 @@
     <w:p>
       <w:pPr>
         <w:pStyle w:val="ListParagraph"/>
+        <w:numPr>
+          <w:ilvl w:val="0"/>
+          <w:numId w:val="4"/>
+        </w:numPr>
+      </w:pPr>
+      <w:hyperlink r:id="rId9" w:history="1">
+        <w:r>
+          <w:rPr>
+            <w:rStyle w:val="Hyperlink"/>
+          </w:rPr>
+          <w:t>React Demo 3</w:t>
+        </w:r>
+      </w:hyperlink>
+    </w:p>
+    <w:p>
+      <w:pPr>
+        <w:pStyle w:val="ListParagraph"/>
       </w:pPr>
     </w:p>
     <w:p>
@@ -1571,8 +2096,17 @@
           <w:i/>
           <w:iCs/>
         </w:rPr>
-        <w:t>.gitignore</w:t>
-      </w:r>
+        <w:t>.</w:t>
+      </w:r>
+      <w:proofErr w:type="spellStart"/>
+      <w:r>
+        <w:rPr>
+          <w:i/>
+          <w:iCs/>
+        </w:rPr>
+        <w:t>gitignore</w:t>
+      </w:r>
+      <w:proofErr w:type="spellEnd"/>
       <w:r>
         <w:t xml:space="preserve"> file. In addition to this, I selected the MIT License to protect my work, while also allowing others to learn from it.</w:t>
       </w:r>
@@ -1600,8 +2134,21 @@
           <w:numId w:val="3"/>
         </w:numPr>
       </w:pPr>
-      <w:r>
-        <w:t>npm create vite@latest . -- --template react</w:t>
+      <w:proofErr w:type="spellStart"/>
+      <w:r>
+        <w:t>npm</w:t>
+      </w:r>
+      <w:proofErr w:type="spellEnd"/>
+      <w:r>
+        <w:t xml:space="preserve"> create </w:t>
+      </w:r>
+      <w:proofErr w:type="spellStart"/>
+      <w:r>
+        <w:t>vite@latest</w:t>
+      </w:r>
+      <w:proofErr w:type="spellEnd"/>
+      <w:r>
+        <w:t xml:space="preserve"> . -- --template react</w:t>
       </w:r>
     </w:p>
     <w:p>
@@ -1612,8 +2159,13 @@
           <w:numId w:val="3"/>
         </w:numPr>
       </w:pPr>
-      <w:r>
-        <w:t>npm install</w:t>
+      <w:proofErr w:type="spellStart"/>
+      <w:r>
+        <w:t>npm</w:t>
+      </w:r>
+      <w:proofErr w:type="spellEnd"/>
+      <w:r>
+        <w:t xml:space="preserve"> install</w:t>
       </w:r>
     </w:p>
     <w:p>
@@ -1624,8 +2176,13 @@
           <w:numId w:val="3"/>
         </w:numPr>
       </w:pPr>
-      <w:r>
-        <w:t>npm run dev</w:t>
+      <w:proofErr w:type="spellStart"/>
+      <w:r>
+        <w:t>npm</w:t>
+      </w:r>
+      <w:proofErr w:type="spellEnd"/>
+      <w:r>
+        <w:t xml:space="preserve"> run dev</w:t>
       </w:r>
       <w:r>
         <w:t xml:space="preserve"> (to run code locally)</w:t>
@@ -1657,7 +2214,7 @@
           <w:numId w:val="3"/>
         </w:numPr>
       </w:pPr>
-      <w:hyperlink r:id="rId9" w:history="1">
+      <w:hyperlink r:id="rId10" w:history="1">
         <w:r>
           <w:rPr>
             <w:rStyle w:val="Hyperlink"/>
@@ -1706,7 +2263,7 @@
                     <pic:cNvPicPr/>
                   </pic:nvPicPr>
                   <pic:blipFill>
-                    <a:blip r:embed="rId10"/>
+                    <a:blip r:embed="rId11"/>
                     <a:stretch>
                       <a:fillRect/>
                     </a:stretch>
@@ -1736,7 +2293,15 @@
         </w:numPr>
       </w:pPr>
       <w:r>
-        <w:t>Make sure it runs npm run dev with no issues</w:t>
+        <w:t xml:space="preserve">Make sure it runs </w:t>
+      </w:r>
+      <w:proofErr w:type="spellStart"/>
+      <w:r>
+        <w:t>npm</w:t>
+      </w:r>
+      <w:proofErr w:type="spellEnd"/>
+      <w:r>
+        <w:t xml:space="preserve"> run dev with no issues</w:t>
       </w:r>
     </w:p>
     <w:p>
@@ -1748,7 +2313,15 @@
         </w:numPr>
       </w:pPr>
       <w:r>
-        <w:t>Install framer motion with npm install framer-motion</w:t>
+        <w:t xml:space="preserve">Install framer motion with </w:t>
+      </w:r>
+      <w:proofErr w:type="spellStart"/>
+      <w:r>
+        <w:t>npm</w:t>
+      </w:r>
+      <w:proofErr w:type="spellEnd"/>
+      <w:r>
+        <w:t xml:space="preserve"> install framer-motion</w:t>
       </w:r>
     </w:p>
     <w:p>
@@ -1759,8 +2332,13 @@
           <w:numId w:val="3"/>
         </w:numPr>
       </w:pPr>
-      <w:r>
-        <w:t>lucide-react for certain icons</w:t>
+      <w:proofErr w:type="spellStart"/>
+      <w:r>
+        <w:t>lucide</w:t>
+      </w:r>
+      <w:proofErr w:type="spellEnd"/>
+      <w:r>
+        <w:t>-react for certain icons</w:t>
       </w:r>
     </w:p>
     <w:p>
@@ -1772,7 +2350,23 @@
         </w:numPr>
       </w:pPr>
       <w:r>
-        <w:t>react-router-dom for routes to various pages, if making a multipaged site</w:t>
+        <w:t>react-router-</w:t>
+      </w:r>
+      <w:proofErr w:type="spellStart"/>
+      <w:r>
+        <w:t>dom</w:t>
+      </w:r>
+      <w:proofErr w:type="spellEnd"/>
+      <w:r>
+        <w:t xml:space="preserve"> for routes to various pages, if making a </w:t>
+      </w:r>
+      <w:proofErr w:type="spellStart"/>
+      <w:r>
+        <w:t>multipaged</w:t>
+      </w:r>
+      <w:proofErr w:type="spellEnd"/>
+      <w:r>
+        <w:t xml:space="preserve"> site</w:t>
       </w:r>
     </w:p>
     <w:p>
@@ -1797,7 +2391,15 @@
       </w:pPr>
       <w:r>
         <w:lastRenderedPageBreak/>
-        <w:t>@radix-ui/react-toast class-variance-authority clsx are packages used to allow for toaster messages (pop-up prompts)</w:t>
+        <w:t xml:space="preserve">@radix-ui/react-toast class-variance-authority </w:t>
+      </w:r>
+      <w:proofErr w:type="spellStart"/>
+      <w:r>
+        <w:t>clsx</w:t>
+      </w:r>
+      <w:proofErr w:type="spellEnd"/>
+      <w:r>
+        <w:t xml:space="preserve"> are packages used to allow for toaster messages (pop-up prompts)</w:t>
       </w:r>
     </w:p>
     <w:p>
@@ -1808,8 +2410,13 @@
           <w:numId w:val="3"/>
         </w:numPr>
       </w:pPr>
-      <w:r>
-        <w:t>emailjs-com for email management (create free account)</w:t>
+      <w:proofErr w:type="spellStart"/>
+      <w:r>
+        <w:t>emailjs</w:t>
+      </w:r>
+      <w:proofErr w:type="spellEnd"/>
+      <w:r>
+        <w:t>-com for email management (create free account)</w:t>
       </w:r>
     </w:p>
     <w:p>
@@ -1827,9 +2434,17 @@
         <w:t>, and home page</w:t>
       </w:r>
       <w:r>
-        <w:t xml:space="preserve">, import BrowserRouter, Route, and Routes, this will allow you to jump from page to page: </w:t>
-      </w:r>
-      <w:hyperlink r:id="rId11" w:history="1">
+        <w:t xml:space="preserve">, import </w:t>
+      </w:r>
+      <w:proofErr w:type="spellStart"/>
+      <w:r>
+        <w:t>BrowserRouter</w:t>
+      </w:r>
+      <w:proofErr w:type="spellEnd"/>
+      <w:r>
+        <w:t xml:space="preserve">, Route, and Routes, this will allow you to jump from page to page: </w:t>
+      </w:r>
+      <w:hyperlink r:id="rId12" w:history="1">
         <w:r>
           <w:rPr>
             <w:rStyle w:val="Hyperlink"/>
@@ -1847,25 +2462,53 @@
         </w:numPr>
       </w:pPr>
       <w:r>
-        <w:t xml:space="preserve">To add the spline model, simply copy the embed public link from spline and add the iframe to the div, but add the class name </w:t>
-      </w:r>
-      <w:r>
-        <w:t>className="w-screen h-screen overflow-hidden"</w:t>
+        <w:t xml:space="preserve">To add the spline model, simply copy the embed public link from spline and add the </w:t>
+      </w:r>
+      <w:proofErr w:type="spellStart"/>
+      <w:r>
+        <w:t>iframe</w:t>
+      </w:r>
+      <w:proofErr w:type="spellEnd"/>
+      <w:r>
+        <w:t xml:space="preserve"> to the div, but add the class name </w:t>
+      </w:r>
+      <w:proofErr w:type="spellStart"/>
+      <w:r>
+        <w:t>className</w:t>
+      </w:r>
+      <w:proofErr w:type="spellEnd"/>
+      <w:r>
+        <w:t>="w-screen h-screen overflow-hidden"</w:t>
       </w:r>
       <w:r>
         <w:t xml:space="preserve"> to the div and </w:t>
       </w:r>
-      <w:r>
-        <w:t>className="w-full h-full"</w:t>
+      <w:proofErr w:type="spellStart"/>
+      <w:r>
+        <w:t>className</w:t>
+      </w:r>
+      <w:proofErr w:type="spellEnd"/>
+      <w:r>
+        <w:t>="w-full h-full"</w:t>
       </w:r>
       <w:r>
         <w:t xml:space="preserve"> </w:t>
       </w:r>
+      <w:proofErr w:type="spellStart"/>
       <w:r>
         <w:t>allowFullScreen</w:t>
       </w:r>
-      <w:r>
-        <w:t xml:space="preserve"> settings to the iframe to ensure the full page is taken up</w:t>
+      <w:proofErr w:type="spellEnd"/>
+      <w:r>
+        <w:t xml:space="preserve"> settings to the </w:t>
+      </w:r>
+      <w:proofErr w:type="spellStart"/>
+      <w:r>
+        <w:t>iframe</w:t>
+      </w:r>
+      <w:proofErr w:type="spellEnd"/>
+      <w:r>
+        <w:t xml:space="preserve"> to ensure the full page is taken up</w:t>
       </w:r>
       <w:r>
         <w:t>.</w:t>
@@ -1880,7 +2523,23 @@
         </w:numPr>
       </w:pPr>
       <w:r>
-        <w:t>Create a Resume page similar way of NotFound, and add the iframe container to handle the resume, with the resume stored in public, as that is where all static files should be</w:t>
+        <w:t xml:space="preserve">Create a Resume page similar way of </w:t>
+      </w:r>
+      <w:proofErr w:type="spellStart"/>
+      <w:r>
+        <w:t>NotFound</w:t>
+      </w:r>
+      <w:proofErr w:type="spellEnd"/>
+      <w:r>
+        <w:t xml:space="preserve">, and add the </w:t>
+      </w:r>
+      <w:proofErr w:type="spellStart"/>
+      <w:r>
+        <w:t>iframe</w:t>
+      </w:r>
+      <w:proofErr w:type="spellEnd"/>
+      <w:r>
+        <w:t xml:space="preserve"> container to handle the resume, with the resume stored in public, as that is where all static files should be</w:t>
       </w:r>
     </w:p>
     <w:p>
@@ -1892,7 +2551,15 @@
         </w:numPr>
       </w:pPr>
       <w:r>
-        <w:t>Delete references to the default App.css and delete all template code given by vite, from there begin to configure your styling and animations needed for the website in index.css</w:t>
+        <w:t xml:space="preserve">Delete references to the default App.css and delete all template code given by </w:t>
+      </w:r>
+      <w:proofErr w:type="spellStart"/>
+      <w:r>
+        <w:t>vite</w:t>
+      </w:r>
+      <w:proofErr w:type="spellEnd"/>
+      <w:r>
+        <w:t>, from there begin to configure your styling and animations needed for the website in index.css</w:t>
       </w:r>
       <w:r>
         <w:t>, this is dependent on personal preferences and needs of the project.</w:t>
@@ -1907,7 +2574,15 @@
         </w:numPr>
       </w:pPr>
       <w:r>
-        <w:t>In components create a .jsx file “Navbar” which will feature the navigation or jump bar for the portfolio website</w:t>
+        <w:t>In components create a .</w:t>
+      </w:r>
+      <w:proofErr w:type="spellStart"/>
+      <w:r>
+        <w:t>jsx</w:t>
+      </w:r>
+      <w:proofErr w:type="spellEnd"/>
+      <w:r>
+        <w:t xml:space="preserve"> file “Navbar” which will feature the navigation or jump bar for the portfolio website</w:t>
       </w:r>
       <w:r>
         <w:t>.</w:t>
@@ -1928,8 +2603,13 @@
         <w:t xml:space="preserve"> and toaster</w:t>
       </w:r>
       <w:r>
-        <w:t>, then use demo 2 to integrate EmailJS</w:t>
-      </w:r>
+        <w:t xml:space="preserve">, then use demo 2 to integrate </w:t>
+      </w:r>
+      <w:proofErr w:type="spellStart"/>
+      <w:r>
+        <w:t>EmailJS</w:t>
+      </w:r>
+      <w:proofErr w:type="spellEnd"/>
     </w:p>
     <w:p>
       <w:pPr>
@@ -1940,7 +2620,23 @@
         </w:numPr>
       </w:pPr>
       <w:r>
-        <w:t xml:space="preserve">When using an api key, since we will be uploading this to a public github, we need to create a .env file, and add them as environment variables, make sure to have the variables prefixed with VITE_ . </w:t>
+        <w:t xml:space="preserve">When using an </w:t>
+      </w:r>
+      <w:proofErr w:type="spellStart"/>
+      <w:r>
+        <w:t>api</w:t>
+      </w:r>
+      <w:proofErr w:type="spellEnd"/>
+      <w:r>
+        <w:t xml:space="preserve"> key, since we will be uploading this to a public </w:t>
+      </w:r>
+      <w:proofErr w:type="spellStart"/>
+      <w:r>
+        <w:t>github</w:t>
+      </w:r>
+      <w:proofErr w:type="spellEnd"/>
+      <w:r>
+        <w:t xml:space="preserve">, we need to create a .env file, and add them as environment variables, make sure to have the variables prefixed with VITE_ . </w:t>
       </w:r>
     </w:p>
     <w:p>
@@ -1952,7 +2648,15 @@
         </w:numPr>
       </w:pPr>
       <w:r>
-        <w:t>Then add .env to the .gitignore file. TO do these additions use echo and &gt; or &gt;&gt;.</w:t>
+        <w:t>Then add .env to the .</w:t>
+      </w:r>
+      <w:proofErr w:type="spellStart"/>
+      <w:r>
+        <w:t>gitignore</w:t>
+      </w:r>
+      <w:proofErr w:type="spellEnd"/>
+      <w:r>
+        <w:t xml:space="preserve"> file. TO do these additions use echo and &gt; or &gt;&gt;.</w:t>
       </w:r>
     </w:p>
     <w:p>
@@ -1964,7 +2668,15 @@
         </w:numPr>
       </w:pPr>
       <w:r>
-        <w:t>Call the env variables using import.meta.env.__name__</w:t>
+        <w:t xml:space="preserve">Call the env variables using </w:t>
+      </w:r>
+      <w:proofErr w:type="spellStart"/>
+      <w:r>
+        <w:t>import.meta.env.__name</w:t>
+      </w:r>
+      <w:proofErr w:type="spellEnd"/>
+      <w:r>
+        <w:t>__</w:t>
       </w:r>
     </w:p>
     <w:p>
@@ -1976,7 +2688,39 @@
         </w:numPr>
       </w:pPr>
       <w:r>
-        <w:t>Finally, later when the website is uploaded, add the env variables into Vercel.</w:t>
+        <w:t xml:space="preserve">Finally, later when the website is uploaded, add the env variables into </w:t>
+      </w:r>
+      <w:proofErr w:type="spellStart"/>
+      <w:r>
+        <w:t>Vercel</w:t>
+      </w:r>
+      <w:proofErr w:type="spellEnd"/>
+      <w:r>
+        <w:t>.</w:t>
+      </w:r>
+    </w:p>
+    <w:p>
+      <w:pPr>
+        <w:pStyle w:val="ListParagraph"/>
+        <w:numPr>
+          <w:ilvl w:val="0"/>
+          <w:numId w:val="3"/>
+        </w:numPr>
+      </w:pPr>
+      <w:r>
+        <w:t>For the skills section, use the stylings of React tutorial 3, and then for the container, content, and text, use tutorial 1, and then style the boxes to you own needs.</w:t>
+      </w:r>
+    </w:p>
+    <w:p>
+      <w:pPr>
+        <w:pStyle w:val="ListParagraph"/>
+        <w:numPr>
+          <w:ilvl w:val="0"/>
+          <w:numId w:val="3"/>
+        </w:numPr>
+      </w:pPr>
+      <w:r>
+        <w:t xml:space="preserve">For </w:t>
       </w:r>
     </w:p>
     <w:sectPr>
@@ -1992,6 +2736,155 @@
 <file path=word/numbering.xml><?xml version="1.0" encoding="utf-8"?>
 <w:numbering xmlns:wpc="http://schemas.microsoft.com/office/word/2010/wordprocessingCanvas" xmlns:cx="http://schemas.microsoft.com/office/drawing/2014/chartex" xmlns:cx1="http://schemas.microsoft.com/office/drawing/2015/9/8/chartex" xmlns:cx2="http://schemas.microsoft.com/office/drawing/2015/10/21/chartex" xmlns:cx3="http://schemas.microsoft.com/office/drawing/2016/5/9/chartex" xmlns:cx4="http://schemas.microsoft.com/office/drawing/2016/5/10/chartex" xmlns:cx5="http://schemas.microsoft.com/office/drawing/2016/5/11/chartex" xmlns:cx6="http://schemas.microsoft.com/office/drawing/2016/5/12/chartex" xmlns:cx7="http://schemas.microsoft.com/office/drawing/2016/5/13/chartex" xmlns:cx8="http://schemas.microsoft.com/office/drawing/2016/5/14/chartex" xmlns:mc="http://schemas.openxmlformats.org/markup-compatibility/2006" xmlns:aink="http://schemas.microsoft.com/office/drawing/2016/ink" xmlns:am3d="http://schemas.microsoft.com/office/drawing/2017/model3d" xmlns:o="urn:schemas-microsoft-com:office:office" xmlns:oel="http://schemas.microsoft.com/office/2019/extlst" xmlns:r="http://schemas.openxmlformats.org/officeDocument/2006/relationships" xmlns:m="http://schemas.openxmlformats.org/officeDocument/2006/math" xmlns:v="urn:schemas-microsoft-com:vml" xmlns:wp14="http://schemas.microsoft.com/office/word/2010/wordprocessingDrawing" xmlns:wp="http://schemas.openxmlformats.org/drawingml/2006/wordprocessingDrawing" xmlns:w10="urn:schemas-microsoft-com:office:word" xmlns:w="http://schemas.openxmlformats.org/wordprocessingml/2006/main" xmlns:w14="http://schemas.microsoft.com/office/word/2010/wordml" xmlns:w15="http://schemas.microsoft.com/office/word/2012/wordml" xmlns:w16cex="http://schemas.microsoft.com/office/word/2018/wordml/cex" xmlns:w16cid="http://schemas.microsoft.com/office/word/2016/wordml/cid" xmlns:w16="http://schemas.microsoft.com/office/word/2018/wordml" xmlns:w16du="http://schemas.microsoft.com/office/word/2023/wordml/word16du" xmlns:w16sdtdh="http://schemas.microsoft.com/office/word/2020/wordml/sdtdatahash" xmlns:w16sdtfl="http://schemas.microsoft.com/office/word/2024/wordml/sdtformatlock" xmlns:w16se="http://schemas.microsoft.com/office/word/2015/wordml/symex" xmlns:wpg="http://schemas.microsoft.com/office/word/2010/wordprocessingGroup" xmlns:wpi="http://schemas.microsoft.com/office/word/2010/wordprocessingInk" xmlns:wne="http://schemas.microsoft.com/office/word/2006/wordml" xmlns:wps="http://schemas.microsoft.com/office/word/2010/wordprocessingShape" mc:Ignorable="w14 w15 w16se w16cid w16 w16cex w16sdtdh w16sdtfl w16du wp14">
   <w:abstractNum w:abstractNumId="0" w15:restartNumberingAfterBreak="0">
+    <w:nsid w:val="1DC07306"/>
+    <w:multiLevelType w:val="multilevel"/>
+    <w:tmpl w:val="FBF0A8A0"/>
+    <w:lvl w:ilvl="0">
+      <w:start w:val="1"/>
+      <w:numFmt w:val="bullet"/>
+      <w:lvlText w:val=""/>
+      <w:lvlJc w:val="left"/>
+      <w:pPr>
+        <w:tabs>
+          <w:tab w:val="num" w:pos="720"/>
+        </w:tabs>
+        <w:ind w:left="720" w:hanging="360"/>
+      </w:pPr>
+      <w:rPr>
+        <w:rFonts w:ascii="Symbol" w:hAnsi="Symbol" w:hint="default"/>
+        <w:sz w:val="20"/>
+      </w:rPr>
+    </w:lvl>
+    <w:lvl w:ilvl="1" w:tentative="1">
+      <w:start w:val="1"/>
+      <w:numFmt w:val="bullet"/>
+      <w:lvlText w:val="o"/>
+      <w:lvlJc w:val="left"/>
+      <w:pPr>
+        <w:tabs>
+          <w:tab w:val="num" w:pos="1440"/>
+        </w:tabs>
+        <w:ind w:left="1440" w:hanging="360"/>
+      </w:pPr>
+      <w:rPr>
+        <w:rFonts w:ascii="Courier New" w:hAnsi="Courier New" w:hint="default"/>
+        <w:sz w:val="20"/>
+      </w:rPr>
+    </w:lvl>
+    <w:lvl w:ilvl="2" w:tentative="1">
+      <w:start w:val="1"/>
+      <w:numFmt w:val="bullet"/>
+      <w:lvlText w:val=""/>
+      <w:lvlJc w:val="left"/>
+      <w:pPr>
+        <w:tabs>
+          <w:tab w:val="num" w:pos="2160"/>
+        </w:tabs>
+        <w:ind w:left="2160" w:hanging="360"/>
+      </w:pPr>
+      <w:rPr>
+        <w:rFonts w:ascii="Wingdings" w:hAnsi="Wingdings" w:hint="default"/>
+        <w:sz w:val="20"/>
+      </w:rPr>
+    </w:lvl>
+    <w:lvl w:ilvl="3" w:tentative="1">
+      <w:start w:val="1"/>
+      <w:numFmt w:val="bullet"/>
+      <w:lvlText w:val=""/>
+      <w:lvlJc w:val="left"/>
+      <w:pPr>
+        <w:tabs>
+          <w:tab w:val="num" w:pos="2880"/>
+        </w:tabs>
+        <w:ind w:left="2880" w:hanging="360"/>
+      </w:pPr>
+      <w:rPr>
+        <w:rFonts w:ascii="Wingdings" w:hAnsi="Wingdings" w:hint="default"/>
+        <w:sz w:val="20"/>
+      </w:rPr>
+    </w:lvl>
+    <w:lvl w:ilvl="4" w:tentative="1">
+      <w:start w:val="1"/>
+      <w:numFmt w:val="bullet"/>
+      <w:lvlText w:val=""/>
+      <w:lvlJc w:val="left"/>
+      <w:pPr>
+        <w:tabs>
+          <w:tab w:val="num" w:pos="3600"/>
+        </w:tabs>
+        <w:ind w:left="3600" w:hanging="360"/>
+      </w:pPr>
+      <w:rPr>
+        <w:rFonts w:ascii="Wingdings" w:hAnsi="Wingdings" w:hint="default"/>
+        <w:sz w:val="20"/>
+      </w:rPr>
+    </w:lvl>
+    <w:lvl w:ilvl="5" w:tentative="1">
+      <w:start w:val="1"/>
+      <w:numFmt w:val="bullet"/>
+      <w:lvlText w:val=""/>
+      <w:lvlJc w:val="left"/>
+      <w:pPr>
+        <w:tabs>
+          <w:tab w:val="num" w:pos="4320"/>
+        </w:tabs>
+        <w:ind w:left="4320" w:hanging="360"/>
+      </w:pPr>
+      <w:rPr>
+        <w:rFonts w:ascii="Wingdings" w:hAnsi="Wingdings" w:hint="default"/>
+        <w:sz w:val="20"/>
+      </w:rPr>
+    </w:lvl>
+    <w:lvl w:ilvl="6" w:tentative="1">
+      <w:start w:val="1"/>
+      <w:numFmt w:val="bullet"/>
+      <w:lvlText w:val=""/>
+      <w:lvlJc w:val="left"/>
+      <w:pPr>
+        <w:tabs>
+          <w:tab w:val="num" w:pos="5040"/>
+        </w:tabs>
+        <w:ind w:left="5040" w:hanging="360"/>
+      </w:pPr>
+      <w:rPr>
+        <w:rFonts w:ascii="Wingdings" w:hAnsi="Wingdings" w:hint="default"/>
+        <w:sz w:val="20"/>
+      </w:rPr>
+    </w:lvl>
+    <w:lvl w:ilvl="7" w:tentative="1">
+      <w:start w:val="1"/>
+      <w:numFmt w:val="bullet"/>
+      <w:lvlText w:val=""/>
+      <w:lvlJc w:val="left"/>
+      <w:pPr>
+        <w:tabs>
+          <w:tab w:val="num" w:pos="5760"/>
+        </w:tabs>
+        <w:ind w:left="5760" w:hanging="360"/>
+      </w:pPr>
+      <w:rPr>
+        <w:rFonts w:ascii="Wingdings" w:hAnsi="Wingdings" w:hint="default"/>
+        <w:sz w:val="20"/>
+      </w:rPr>
+    </w:lvl>
+    <w:lvl w:ilvl="8" w:tentative="1">
+      <w:start w:val="1"/>
+      <w:numFmt w:val="bullet"/>
+      <w:lvlText w:val=""/>
+      <w:lvlJc w:val="left"/>
+      <w:pPr>
+        <w:tabs>
+          <w:tab w:val="num" w:pos="6480"/>
+        </w:tabs>
+        <w:ind w:left="6480" w:hanging="360"/>
+      </w:pPr>
+      <w:rPr>
+        <w:rFonts w:ascii="Wingdings" w:hAnsi="Wingdings" w:hint="default"/>
+        <w:sz w:val="20"/>
+      </w:rPr>
+    </w:lvl>
+  </w:abstractNum>
+  <w:abstractNum w:abstractNumId="1" w15:restartNumberingAfterBreak="0">
     <w:nsid w:val="2C045B64"/>
     <w:multiLevelType w:val="hybridMultilevel"/>
     <w:tmpl w:val="A606D5D8"/>
@@ -2104,7 +2997,7 @@
       </w:rPr>
     </w:lvl>
   </w:abstractNum>
-  <w:abstractNum w:abstractNumId="1" w15:restartNumberingAfterBreak="0">
+  <w:abstractNum w:abstractNumId="2" w15:restartNumberingAfterBreak="0">
     <w:nsid w:val="3E0871B2"/>
     <w:multiLevelType w:val="hybridMultilevel"/>
     <w:tmpl w:val="2BA2636A"/>
@@ -2190,7 +3083,156 @@
       </w:pPr>
     </w:lvl>
   </w:abstractNum>
-  <w:abstractNum w:abstractNumId="2" w15:restartNumberingAfterBreak="0">
+  <w:abstractNum w:abstractNumId="3" w15:restartNumberingAfterBreak="0">
+    <w:nsid w:val="3FE45AA6"/>
+    <w:multiLevelType w:val="multilevel"/>
+    <w:tmpl w:val="CC707C74"/>
+    <w:lvl w:ilvl="0">
+      <w:start w:val="1"/>
+      <w:numFmt w:val="bullet"/>
+      <w:lvlText w:val=""/>
+      <w:lvlJc w:val="left"/>
+      <w:pPr>
+        <w:tabs>
+          <w:tab w:val="num" w:pos="720"/>
+        </w:tabs>
+        <w:ind w:left="720" w:hanging="360"/>
+      </w:pPr>
+      <w:rPr>
+        <w:rFonts w:ascii="Symbol" w:hAnsi="Symbol" w:hint="default"/>
+        <w:sz w:val="20"/>
+      </w:rPr>
+    </w:lvl>
+    <w:lvl w:ilvl="1" w:tentative="1">
+      <w:start w:val="1"/>
+      <w:numFmt w:val="bullet"/>
+      <w:lvlText w:val="o"/>
+      <w:lvlJc w:val="left"/>
+      <w:pPr>
+        <w:tabs>
+          <w:tab w:val="num" w:pos="1440"/>
+        </w:tabs>
+        <w:ind w:left="1440" w:hanging="360"/>
+      </w:pPr>
+      <w:rPr>
+        <w:rFonts w:ascii="Courier New" w:hAnsi="Courier New" w:hint="default"/>
+        <w:sz w:val="20"/>
+      </w:rPr>
+    </w:lvl>
+    <w:lvl w:ilvl="2" w:tentative="1">
+      <w:start w:val="1"/>
+      <w:numFmt w:val="bullet"/>
+      <w:lvlText w:val=""/>
+      <w:lvlJc w:val="left"/>
+      <w:pPr>
+        <w:tabs>
+          <w:tab w:val="num" w:pos="2160"/>
+        </w:tabs>
+        <w:ind w:left="2160" w:hanging="360"/>
+      </w:pPr>
+      <w:rPr>
+        <w:rFonts w:ascii="Wingdings" w:hAnsi="Wingdings" w:hint="default"/>
+        <w:sz w:val="20"/>
+      </w:rPr>
+    </w:lvl>
+    <w:lvl w:ilvl="3" w:tentative="1">
+      <w:start w:val="1"/>
+      <w:numFmt w:val="bullet"/>
+      <w:lvlText w:val=""/>
+      <w:lvlJc w:val="left"/>
+      <w:pPr>
+        <w:tabs>
+          <w:tab w:val="num" w:pos="2880"/>
+        </w:tabs>
+        <w:ind w:left="2880" w:hanging="360"/>
+      </w:pPr>
+      <w:rPr>
+        <w:rFonts w:ascii="Wingdings" w:hAnsi="Wingdings" w:hint="default"/>
+        <w:sz w:val="20"/>
+      </w:rPr>
+    </w:lvl>
+    <w:lvl w:ilvl="4" w:tentative="1">
+      <w:start w:val="1"/>
+      <w:numFmt w:val="bullet"/>
+      <w:lvlText w:val=""/>
+      <w:lvlJc w:val="left"/>
+      <w:pPr>
+        <w:tabs>
+          <w:tab w:val="num" w:pos="3600"/>
+        </w:tabs>
+        <w:ind w:left="3600" w:hanging="360"/>
+      </w:pPr>
+      <w:rPr>
+        <w:rFonts w:ascii="Wingdings" w:hAnsi="Wingdings" w:hint="default"/>
+        <w:sz w:val="20"/>
+      </w:rPr>
+    </w:lvl>
+    <w:lvl w:ilvl="5" w:tentative="1">
+      <w:start w:val="1"/>
+      <w:numFmt w:val="bullet"/>
+      <w:lvlText w:val=""/>
+      <w:lvlJc w:val="left"/>
+      <w:pPr>
+        <w:tabs>
+          <w:tab w:val="num" w:pos="4320"/>
+        </w:tabs>
+        <w:ind w:left="4320" w:hanging="360"/>
+      </w:pPr>
+      <w:rPr>
+        <w:rFonts w:ascii="Wingdings" w:hAnsi="Wingdings" w:hint="default"/>
+        <w:sz w:val="20"/>
+      </w:rPr>
+    </w:lvl>
+    <w:lvl w:ilvl="6" w:tentative="1">
+      <w:start w:val="1"/>
+      <w:numFmt w:val="bullet"/>
+      <w:lvlText w:val=""/>
+      <w:lvlJc w:val="left"/>
+      <w:pPr>
+        <w:tabs>
+          <w:tab w:val="num" w:pos="5040"/>
+        </w:tabs>
+        <w:ind w:left="5040" w:hanging="360"/>
+      </w:pPr>
+      <w:rPr>
+        <w:rFonts w:ascii="Wingdings" w:hAnsi="Wingdings" w:hint="default"/>
+        <w:sz w:val="20"/>
+      </w:rPr>
+    </w:lvl>
+    <w:lvl w:ilvl="7" w:tentative="1">
+      <w:start w:val="1"/>
+      <w:numFmt w:val="bullet"/>
+      <w:lvlText w:val=""/>
+      <w:lvlJc w:val="left"/>
+      <w:pPr>
+        <w:tabs>
+          <w:tab w:val="num" w:pos="5760"/>
+        </w:tabs>
+        <w:ind w:left="5760" w:hanging="360"/>
+      </w:pPr>
+      <w:rPr>
+        <w:rFonts w:ascii="Wingdings" w:hAnsi="Wingdings" w:hint="default"/>
+        <w:sz w:val="20"/>
+      </w:rPr>
+    </w:lvl>
+    <w:lvl w:ilvl="8" w:tentative="1">
+      <w:start w:val="1"/>
+      <w:numFmt w:val="bullet"/>
+      <w:lvlText w:val=""/>
+      <w:lvlJc w:val="left"/>
+      <w:pPr>
+        <w:tabs>
+          <w:tab w:val="num" w:pos="6480"/>
+        </w:tabs>
+        <w:ind w:left="6480" w:hanging="360"/>
+      </w:pPr>
+      <w:rPr>
+        <w:rFonts w:ascii="Wingdings" w:hAnsi="Wingdings" w:hint="default"/>
+        <w:sz w:val="20"/>
+      </w:rPr>
+    </w:lvl>
+  </w:abstractNum>
+  <w:abstractNum w:abstractNumId="4" w15:restartNumberingAfterBreak="0">
     <w:nsid w:val="511C7022"/>
     <w:multiLevelType w:val="hybridMultilevel"/>
     <w:tmpl w:val="4DA2D556"/>
@@ -2303,7 +3345,454 @@
       </w:rPr>
     </w:lvl>
   </w:abstractNum>
-  <w:abstractNum w:abstractNumId="3" w15:restartNumberingAfterBreak="0">
+  <w:abstractNum w:abstractNumId="5" w15:restartNumberingAfterBreak="0">
+    <w:nsid w:val="53813957"/>
+    <w:multiLevelType w:val="multilevel"/>
+    <w:tmpl w:val="09BE0EBC"/>
+    <w:lvl w:ilvl="0">
+      <w:start w:val="1"/>
+      <w:numFmt w:val="bullet"/>
+      <w:lvlText w:val=""/>
+      <w:lvlJc w:val="left"/>
+      <w:pPr>
+        <w:tabs>
+          <w:tab w:val="num" w:pos="720"/>
+        </w:tabs>
+        <w:ind w:left="720" w:hanging="360"/>
+      </w:pPr>
+      <w:rPr>
+        <w:rFonts w:ascii="Symbol" w:hAnsi="Symbol" w:hint="default"/>
+        <w:sz w:val="20"/>
+      </w:rPr>
+    </w:lvl>
+    <w:lvl w:ilvl="1">
+      <w:start w:val="1"/>
+      <w:numFmt w:val="bullet"/>
+      <w:lvlText w:val="o"/>
+      <w:lvlJc w:val="left"/>
+      <w:pPr>
+        <w:tabs>
+          <w:tab w:val="num" w:pos="1440"/>
+        </w:tabs>
+        <w:ind w:left="1440" w:hanging="360"/>
+      </w:pPr>
+      <w:rPr>
+        <w:rFonts w:ascii="Courier New" w:hAnsi="Courier New" w:hint="default"/>
+        <w:sz w:val="20"/>
+      </w:rPr>
+    </w:lvl>
+    <w:lvl w:ilvl="2" w:tentative="1">
+      <w:start w:val="1"/>
+      <w:numFmt w:val="bullet"/>
+      <w:lvlText w:val=""/>
+      <w:lvlJc w:val="left"/>
+      <w:pPr>
+        <w:tabs>
+          <w:tab w:val="num" w:pos="2160"/>
+        </w:tabs>
+        <w:ind w:left="2160" w:hanging="360"/>
+      </w:pPr>
+      <w:rPr>
+        <w:rFonts w:ascii="Wingdings" w:hAnsi="Wingdings" w:hint="default"/>
+        <w:sz w:val="20"/>
+      </w:rPr>
+    </w:lvl>
+    <w:lvl w:ilvl="3" w:tentative="1">
+      <w:start w:val="1"/>
+      <w:numFmt w:val="bullet"/>
+      <w:lvlText w:val=""/>
+      <w:lvlJc w:val="left"/>
+      <w:pPr>
+        <w:tabs>
+          <w:tab w:val="num" w:pos="2880"/>
+        </w:tabs>
+        <w:ind w:left="2880" w:hanging="360"/>
+      </w:pPr>
+      <w:rPr>
+        <w:rFonts w:ascii="Wingdings" w:hAnsi="Wingdings" w:hint="default"/>
+        <w:sz w:val="20"/>
+      </w:rPr>
+    </w:lvl>
+    <w:lvl w:ilvl="4" w:tentative="1">
+      <w:start w:val="1"/>
+      <w:numFmt w:val="bullet"/>
+      <w:lvlText w:val=""/>
+      <w:lvlJc w:val="left"/>
+      <w:pPr>
+        <w:tabs>
+          <w:tab w:val="num" w:pos="3600"/>
+        </w:tabs>
+        <w:ind w:left="3600" w:hanging="360"/>
+      </w:pPr>
+      <w:rPr>
+        <w:rFonts w:ascii="Wingdings" w:hAnsi="Wingdings" w:hint="default"/>
+        <w:sz w:val="20"/>
+      </w:rPr>
+    </w:lvl>
+    <w:lvl w:ilvl="5" w:tentative="1">
+      <w:start w:val="1"/>
+      <w:numFmt w:val="bullet"/>
+      <w:lvlText w:val=""/>
+      <w:lvlJc w:val="left"/>
+      <w:pPr>
+        <w:tabs>
+          <w:tab w:val="num" w:pos="4320"/>
+        </w:tabs>
+        <w:ind w:left="4320" w:hanging="360"/>
+      </w:pPr>
+      <w:rPr>
+        <w:rFonts w:ascii="Wingdings" w:hAnsi="Wingdings" w:hint="default"/>
+        <w:sz w:val="20"/>
+      </w:rPr>
+    </w:lvl>
+    <w:lvl w:ilvl="6" w:tentative="1">
+      <w:start w:val="1"/>
+      <w:numFmt w:val="bullet"/>
+      <w:lvlText w:val=""/>
+      <w:lvlJc w:val="left"/>
+      <w:pPr>
+        <w:tabs>
+          <w:tab w:val="num" w:pos="5040"/>
+        </w:tabs>
+        <w:ind w:left="5040" w:hanging="360"/>
+      </w:pPr>
+      <w:rPr>
+        <w:rFonts w:ascii="Wingdings" w:hAnsi="Wingdings" w:hint="default"/>
+        <w:sz w:val="20"/>
+      </w:rPr>
+    </w:lvl>
+    <w:lvl w:ilvl="7" w:tentative="1">
+      <w:start w:val="1"/>
+      <w:numFmt w:val="bullet"/>
+      <w:lvlText w:val=""/>
+      <w:lvlJc w:val="left"/>
+      <w:pPr>
+        <w:tabs>
+          <w:tab w:val="num" w:pos="5760"/>
+        </w:tabs>
+        <w:ind w:left="5760" w:hanging="360"/>
+      </w:pPr>
+      <w:rPr>
+        <w:rFonts w:ascii="Wingdings" w:hAnsi="Wingdings" w:hint="default"/>
+        <w:sz w:val="20"/>
+      </w:rPr>
+    </w:lvl>
+    <w:lvl w:ilvl="8" w:tentative="1">
+      <w:start w:val="1"/>
+      <w:numFmt w:val="bullet"/>
+      <w:lvlText w:val=""/>
+      <w:lvlJc w:val="left"/>
+      <w:pPr>
+        <w:tabs>
+          <w:tab w:val="num" w:pos="6480"/>
+        </w:tabs>
+        <w:ind w:left="6480" w:hanging="360"/>
+      </w:pPr>
+      <w:rPr>
+        <w:rFonts w:ascii="Wingdings" w:hAnsi="Wingdings" w:hint="default"/>
+        <w:sz w:val="20"/>
+      </w:rPr>
+    </w:lvl>
+  </w:abstractNum>
+  <w:abstractNum w:abstractNumId="6" w15:restartNumberingAfterBreak="0">
+    <w:nsid w:val="55EA48E9"/>
+    <w:multiLevelType w:val="multilevel"/>
+    <w:tmpl w:val="A956BA80"/>
+    <w:lvl w:ilvl="0">
+      <w:start w:val="1"/>
+      <w:numFmt w:val="bullet"/>
+      <w:lvlText w:val=""/>
+      <w:lvlJc w:val="left"/>
+      <w:pPr>
+        <w:tabs>
+          <w:tab w:val="num" w:pos="720"/>
+        </w:tabs>
+        <w:ind w:left="720" w:hanging="360"/>
+      </w:pPr>
+      <w:rPr>
+        <w:rFonts w:ascii="Symbol" w:hAnsi="Symbol" w:hint="default"/>
+        <w:sz w:val="20"/>
+      </w:rPr>
+    </w:lvl>
+    <w:lvl w:ilvl="1" w:tentative="1">
+      <w:start w:val="1"/>
+      <w:numFmt w:val="bullet"/>
+      <w:lvlText w:val="o"/>
+      <w:lvlJc w:val="left"/>
+      <w:pPr>
+        <w:tabs>
+          <w:tab w:val="num" w:pos="1440"/>
+        </w:tabs>
+        <w:ind w:left="1440" w:hanging="360"/>
+      </w:pPr>
+      <w:rPr>
+        <w:rFonts w:ascii="Courier New" w:hAnsi="Courier New" w:hint="default"/>
+        <w:sz w:val="20"/>
+      </w:rPr>
+    </w:lvl>
+    <w:lvl w:ilvl="2" w:tentative="1">
+      <w:start w:val="1"/>
+      <w:numFmt w:val="bullet"/>
+      <w:lvlText w:val=""/>
+      <w:lvlJc w:val="left"/>
+      <w:pPr>
+        <w:tabs>
+          <w:tab w:val="num" w:pos="2160"/>
+        </w:tabs>
+        <w:ind w:left="2160" w:hanging="360"/>
+      </w:pPr>
+      <w:rPr>
+        <w:rFonts w:ascii="Wingdings" w:hAnsi="Wingdings" w:hint="default"/>
+        <w:sz w:val="20"/>
+      </w:rPr>
+    </w:lvl>
+    <w:lvl w:ilvl="3" w:tentative="1">
+      <w:start w:val="1"/>
+      <w:numFmt w:val="bullet"/>
+      <w:lvlText w:val=""/>
+      <w:lvlJc w:val="left"/>
+      <w:pPr>
+        <w:tabs>
+          <w:tab w:val="num" w:pos="2880"/>
+        </w:tabs>
+        <w:ind w:left="2880" w:hanging="360"/>
+      </w:pPr>
+      <w:rPr>
+        <w:rFonts w:ascii="Wingdings" w:hAnsi="Wingdings" w:hint="default"/>
+        <w:sz w:val="20"/>
+      </w:rPr>
+    </w:lvl>
+    <w:lvl w:ilvl="4" w:tentative="1">
+      <w:start w:val="1"/>
+      <w:numFmt w:val="bullet"/>
+      <w:lvlText w:val=""/>
+      <w:lvlJc w:val="left"/>
+      <w:pPr>
+        <w:tabs>
+          <w:tab w:val="num" w:pos="3600"/>
+        </w:tabs>
+        <w:ind w:left="3600" w:hanging="360"/>
+      </w:pPr>
+      <w:rPr>
+        <w:rFonts w:ascii="Wingdings" w:hAnsi="Wingdings" w:hint="default"/>
+        <w:sz w:val="20"/>
+      </w:rPr>
+    </w:lvl>
+    <w:lvl w:ilvl="5" w:tentative="1">
+      <w:start w:val="1"/>
+      <w:numFmt w:val="bullet"/>
+      <w:lvlText w:val=""/>
+      <w:lvlJc w:val="left"/>
+      <w:pPr>
+        <w:tabs>
+          <w:tab w:val="num" w:pos="4320"/>
+        </w:tabs>
+        <w:ind w:left="4320" w:hanging="360"/>
+      </w:pPr>
+      <w:rPr>
+        <w:rFonts w:ascii="Wingdings" w:hAnsi="Wingdings" w:hint="default"/>
+        <w:sz w:val="20"/>
+      </w:rPr>
+    </w:lvl>
+    <w:lvl w:ilvl="6" w:tentative="1">
+      <w:start w:val="1"/>
+      <w:numFmt w:val="bullet"/>
+      <w:lvlText w:val=""/>
+      <w:lvlJc w:val="left"/>
+      <w:pPr>
+        <w:tabs>
+          <w:tab w:val="num" w:pos="5040"/>
+        </w:tabs>
+        <w:ind w:left="5040" w:hanging="360"/>
+      </w:pPr>
+      <w:rPr>
+        <w:rFonts w:ascii="Wingdings" w:hAnsi="Wingdings" w:hint="default"/>
+        <w:sz w:val="20"/>
+      </w:rPr>
+    </w:lvl>
+    <w:lvl w:ilvl="7" w:tentative="1">
+      <w:start w:val="1"/>
+      <w:numFmt w:val="bullet"/>
+      <w:lvlText w:val=""/>
+      <w:lvlJc w:val="left"/>
+      <w:pPr>
+        <w:tabs>
+          <w:tab w:val="num" w:pos="5760"/>
+        </w:tabs>
+        <w:ind w:left="5760" w:hanging="360"/>
+      </w:pPr>
+      <w:rPr>
+        <w:rFonts w:ascii="Wingdings" w:hAnsi="Wingdings" w:hint="default"/>
+        <w:sz w:val="20"/>
+      </w:rPr>
+    </w:lvl>
+    <w:lvl w:ilvl="8" w:tentative="1">
+      <w:start w:val="1"/>
+      <w:numFmt w:val="bullet"/>
+      <w:lvlText w:val=""/>
+      <w:lvlJc w:val="left"/>
+      <w:pPr>
+        <w:tabs>
+          <w:tab w:val="num" w:pos="6480"/>
+        </w:tabs>
+        <w:ind w:left="6480" w:hanging="360"/>
+      </w:pPr>
+      <w:rPr>
+        <w:rFonts w:ascii="Wingdings" w:hAnsi="Wingdings" w:hint="default"/>
+        <w:sz w:val="20"/>
+      </w:rPr>
+    </w:lvl>
+  </w:abstractNum>
+  <w:abstractNum w:abstractNumId="7" w15:restartNumberingAfterBreak="0">
+    <w:nsid w:val="60A432E9"/>
+    <w:multiLevelType w:val="multilevel"/>
+    <w:tmpl w:val="B06CA1B4"/>
+    <w:lvl w:ilvl="0">
+      <w:start w:val="1"/>
+      <w:numFmt w:val="bullet"/>
+      <w:lvlText w:val=""/>
+      <w:lvlJc w:val="left"/>
+      <w:pPr>
+        <w:tabs>
+          <w:tab w:val="num" w:pos="720"/>
+        </w:tabs>
+        <w:ind w:left="720" w:hanging="360"/>
+      </w:pPr>
+      <w:rPr>
+        <w:rFonts w:ascii="Symbol" w:hAnsi="Symbol" w:hint="default"/>
+        <w:sz w:val="20"/>
+      </w:rPr>
+    </w:lvl>
+    <w:lvl w:ilvl="1" w:tentative="1">
+      <w:start w:val="1"/>
+      <w:numFmt w:val="bullet"/>
+      <w:lvlText w:val="o"/>
+      <w:lvlJc w:val="left"/>
+      <w:pPr>
+        <w:tabs>
+          <w:tab w:val="num" w:pos="1440"/>
+        </w:tabs>
+        <w:ind w:left="1440" w:hanging="360"/>
+      </w:pPr>
+      <w:rPr>
+        <w:rFonts w:ascii="Courier New" w:hAnsi="Courier New" w:hint="default"/>
+        <w:sz w:val="20"/>
+      </w:rPr>
+    </w:lvl>
+    <w:lvl w:ilvl="2" w:tentative="1">
+      <w:start w:val="1"/>
+      <w:numFmt w:val="bullet"/>
+      <w:lvlText w:val=""/>
+      <w:lvlJc w:val="left"/>
+      <w:pPr>
+        <w:tabs>
+          <w:tab w:val="num" w:pos="2160"/>
+        </w:tabs>
+        <w:ind w:left="2160" w:hanging="360"/>
+      </w:pPr>
+      <w:rPr>
+        <w:rFonts w:ascii="Wingdings" w:hAnsi="Wingdings" w:hint="default"/>
+        <w:sz w:val="20"/>
+      </w:rPr>
+    </w:lvl>
+    <w:lvl w:ilvl="3" w:tentative="1">
+      <w:start w:val="1"/>
+      <w:numFmt w:val="bullet"/>
+      <w:lvlText w:val=""/>
+      <w:lvlJc w:val="left"/>
+      <w:pPr>
+        <w:tabs>
+          <w:tab w:val="num" w:pos="2880"/>
+        </w:tabs>
+        <w:ind w:left="2880" w:hanging="360"/>
+      </w:pPr>
+      <w:rPr>
+        <w:rFonts w:ascii="Wingdings" w:hAnsi="Wingdings" w:hint="default"/>
+        <w:sz w:val="20"/>
+      </w:rPr>
+    </w:lvl>
+    <w:lvl w:ilvl="4" w:tentative="1">
+      <w:start w:val="1"/>
+      <w:numFmt w:val="bullet"/>
+      <w:lvlText w:val=""/>
+      <w:lvlJc w:val="left"/>
+      <w:pPr>
+        <w:tabs>
+          <w:tab w:val="num" w:pos="3600"/>
+        </w:tabs>
+        <w:ind w:left="3600" w:hanging="360"/>
+      </w:pPr>
+      <w:rPr>
+        <w:rFonts w:ascii="Wingdings" w:hAnsi="Wingdings" w:hint="default"/>
+        <w:sz w:val="20"/>
+      </w:rPr>
+    </w:lvl>
+    <w:lvl w:ilvl="5" w:tentative="1">
+      <w:start w:val="1"/>
+      <w:numFmt w:val="bullet"/>
+      <w:lvlText w:val=""/>
+      <w:lvlJc w:val="left"/>
+      <w:pPr>
+        <w:tabs>
+          <w:tab w:val="num" w:pos="4320"/>
+        </w:tabs>
+        <w:ind w:left="4320" w:hanging="360"/>
+      </w:pPr>
+      <w:rPr>
+        <w:rFonts w:ascii="Wingdings" w:hAnsi="Wingdings" w:hint="default"/>
+        <w:sz w:val="20"/>
+      </w:rPr>
+    </w:lvl>
+    <w:lvl w:ilvl="6" w:tentative="1">
+      <w:start w:val="1"/>
+      <w:numFmt w:val="bullet"/>
+      <w:lvlText w:val=""/>
+      <w:lvlJc w:val="left"/>
+      <w:pPr>
+        <w:tabs>
+          <w:tab w:val="num" w:pos="5040"/>
+        </w:tabs>
+        <w:ind w:left="5040" w:hanging="360"/>
+      </w:pPr>
+      <w:rPr>
+        <w:rFonts w:ascii="Wingdings" w:hAnsi="Wingdings" w:hint="default"/>
+        <w:sz w:val="20"/>
+      </w:rPr>
+    </w:lvl>
+    <w:lvl w:ilvl="7" w:tentative="1">
+      <w:start w:val="1"/>
+      <w:numFmt w:val="bullet"/>
+      <w:lvlText w:val=""/>
+      <w:lvlJc w:val="left"/>
+      <w:pPr>
+        <w:tabs>
+          <w:tab w:val="num" w:pos="5760"/>
+        </w:tabs>
+        <w:ind w:left="5760" w:hanging="360"/>
+      </w:pPr>
+      <w:rPr>
+        <w:rFonts w:ascii="Wingdings" w:hAnsi="Wingdings" w:hint="default"/>
+        <w:sz w:val="20"/>
+      </w:rPr>
+    </w:lvl>
+    <w:lvl w:ilvl="8" w:tentative="1">
+      <w:start w:val="1"/>
+      <w:numFmt w:val="bullet"/>
+      <w:lvlText w:val=""/>
+      <w:lvlJc w:val="left"/>
+      <w:pPr>
+        <w:tabs>
+          <w:tab w:val="num" w:pos="6480"/>
+        </w:tabs>
+        <w:ind w:left="6480" w:hanging="360"/>
+      </w:pPr>
+      <w:rPr>
+        <w:rFonts w:ascii="Wingdings" w:hAnsi="Wingdings" w:hint="default"/>
+        <w:sz w:val="20"/>
+      </w:rPr>
+    </w:lvl>
+  </w:abstractNum>
+  <w:abstractNum w:abstractNumId="8" w15:restartNumberingAfterBreak="0">
     <w:nsid w:val="7C82634C"/>
     <w:multiLevelType w:val="hybridMultilevel"/>
     <w:tmpl w:val="470C18DE"/>
@@ -2390,16 +3879,31 @@
     </w:lvl>
   </w:abstractNum>
   <w:num w:numId="1" w16cid:durableId="507059083">
+    <w:abstractNumId w:val="4"/>
+  </w:num>
+  <w:num w:numId="2" w16cid:durableId="910579253">
+    <w:abstractNumId w:val="8"/>
+  </w:num>
+  <w:num w:numId="3" w16cid:durableId="335693916">
     <w:abstractNumId w:val="2"/>
   </w:num>
-  <w:num w:numId="2" w16cid:durableId="910579253">
-    <w:abstractNumId w:val="3"/>
-  </w:num>
-  <w:num w:numId="3" w16cid:durableId="335693916">
+  <w:num w:numId="4" w16cid:durableId="800458289">
     <w:abstractNumId w:val="1"/>
   </w:num>
-  <w:num w:numId="4" w16cid:durableId="800458289">
+  <w:num w:numId="5" w16cid:durableId="406611167">
+    <w:abstractNumId w:val="6"/>
+  </w:num>
+  <w:num w:numId="6" w16cid:durableId="1358655464">
     <w:abstractNumId w:val="0"/>
+  </w:num>
+  <w:num w:numId="7" w16cid:durableId="1927305323">
+    <w:abstractNumId w:val="7"/>
+  </w:num>
+  <w:num w:numId="8" w16cid:durableId="1221091185">
+    <w:abstractNumId w:val="5"/>
+  </w:num>
+  <w:num w:numId="9" w16cid:durableId="100342764">
+    <w:abstractNumId w:val="3"/>
   </w:num>
 </w:numbering>
 </file>
@@ -3007,7 +4511,6 @@
   <w:style w:type="character" w:default="1" w:styleId="DefaultParagraphFont">
     <w:name w:val="Default Paragraph Font"/>
     <w:uiPriority w:val="1"/>
-    <w:semiHidden/>
     <w:unhideWhenUsed/>
   </w:style>
   <w:style w:type="table" w:default="1" w:styleId="TableNormal">

</xml_diff>

<commit_message>
Added the experience tab
</commit_message>
<xml_diff>
--- a/Steps to Complete.docx
+++ b/Steps to Complete.docx
@@ -311,31 +311,13 @@
             <w:hideMark/>
           </w:tcPr>
           <w:p>
-            <w:proofErr w:type="spellStart"/>
             <w:r>
               <w:rPr>
                 <w:b/>
                 <w:bCs/>
               </w:rPr>
-              <w:t>Heroicons</w:t>
-            </w:r>
-            <w:proofErr w:type="spellEnd"/>
-            <w:r>
-              <w:rPr>
-                <w:b/>
-                <w:bCs/>
-              </w:rPr>
-              <w:t xml:space="preserve"> / </w:t>
-            </w:r>
-            <w:proofErr w:type="spellStart"/>
-            <w:r>
-              <w:rPr>
-                <w:b/>
-                <w:bCs/>
-              </w:rPr>
-              <w:t>Lucide</w:t>
-            </w:r>
-            <w:proofErr w:type="spellEnd"/>
+              <w:t>Heroicons / Lucide</w:t>
+            </w:r>
           </w:p>
         </w:tc>
         <w:tc>
@@ -672,15 +654,7 @@
           </w:tcPr>
           <w:p>
             <w:r>
-              <w:t>Drag-n-drop 3D editor; export as React components or &lt;</w:t>
-            </w:r>
-            <w:proofErr w:type="spellStart"/>
-            <w:r>
-              <w:t>iframe</w:t>
-            </w:r>
-            <w:proofErr w:type="spellEnd"/>
-            <w:r>
-              <w:t>&gt;</w:t>
+              <w:t>Drag-n-drop 3D editor; export as React components or &lt;iframe&gt;</w:t>
             </w:r>
           </w:p>
         </w:tc>
@@ -865,7 +839,6 @@
             <w:hideMark/>
           </w:tcPr>
           <w:p>
-            <w:proofErr w:type="spellStart"/>
             <w:r>
               <w:rPr>
                 <w:b/>
@@ -873,7 +846,6 @@
               </w:rPr>
               <w:t>EmailJS</w:t>
             </w:r>
-            <w:proofErr w:type="spellEnd"/>
           </w:p>
         </w:tc>
         <w:tc>
@@ -997,7 +969,6 @@
             <w:hideMark/>
           </w:tcPr>
           <w:p>
-            <w:proofErr w:type="spellStart"/>
             <w:r>
               <w:rPr>
                 <w:b/>
@@ -1005,7 +976,6 @@
               </w:rPr>
               <w:t>Vercel</w:t>
             </w:r>
-            <w:proofErr w:type="spellEnd"/>
           </w:p>
         </w:tc>
         <w:tc>
@@ -1049,15 +1019,7 @@
           </w:tcPr>
           <w:p>
             <w:r>
-              <w:t xml:space="preserve">Buy from Namecheap/Google Domains and link to </w:t>
-            </w:r>
-            <w:proofErr w:type="spellStart"/>
-            <w:r>
-              <w:t>Vercel</w:t>
-            </w:r>
-            <w:proofErr w:type="spellEnd"/>
-            <w:r>
-              <w:t xml:space="preserve"> in 2 clicks</w:t>
+              <w:t>Buy from Namecheap/Google Domains and link to Vercel in 2 clicks</w:t>
             </w:r>
           </w:p>
         </w:tc>
@@ -1187,15 +1149,7 @@
           </w:tcPr>
           <w:p>
             <w:r>
-              <w:t xml:space="preserve">Runtime that powers </w:t>
-            </w:r>
-            <w:proofErr w:type="spellStart"/>
-            <w:r>
-              <w:t>npm</w:t>
-            </w:r>
-            <w:proofErr w:type="spellEnd"/>
-            <w:r>
-              <w:t>, dev server, and build tools</w:t>
+              <w:t>Runtime that powers npm, dev server, and build tools</w:t>
             </w:r>
           </w:p>
         </w:tc>
@@ -1211,7 +1165,6 @@
             <w:hideMark/>
           </w:tcPr>
           <w:p>
-            <w:proofErr w:type="spellStart"/>
             <w:r>
               <w:rPr>
                 <w:b/>
@@ -1219,7 +1172,6 @@
               </w:rPr>
               <w:t>npm</w:t>
             </w:r>
-            <w:proofErr w:type="spellEnd"/>
           </w:p>
         </w:tc>
         <w:tc>
@@ -1284,17 +1236,8 @@
                 <w:b/>
                 <w:bCs/>
               </w:rPr>
-              <w:t>.</w:t>
-            </w:r>
-            <w:proofErr w:type="spellStart"/>
-            <w:r>
-              <w:rPr>
-                <w:b/>
-                <w:bCs/>
-              </w:rPr>
-              <w:t>gitignore</w:t>
-            </w:r>
-            <w:proofErr w:type="spellEnd"/>
+              <w:t>.gitignore</w:t>
+            </w:r>
           </w:p>
         </w:tc>
         <w:tc>
@@ -1951,15 +1894,7 @@
         <w:t>Ignore files (e.g., .env)</w:t>
       </w:r>
       <w:r>
-        <w:t xml:space="preserve"> → Add to .</w:t>
-      </w:r>
-      <w:proofErr w:type="spellStart"/>
-      <w:r>
-        <w:t>gitignore</w:t>
-      </w:r>
-      <w:proofErr w:type="spellEnd"/>
-      <w:r>
-        <w:t xml:space="preserve"> file.</w:t>
+        <w:t xml:space="preserve"> → Add to .gitignore file.</w:t>
       </w:r>
     </w:p>
     <w:p>
@@ -2096,17 +2031,8 @@
           <w:i/>
           <w:iCs/>
         </w:rPr>
-        <w:t>.</w:t>
-      </w:r>
-      <w:proofErr w:type="spellStart"/>
-      <w:r>
-        <w:rPr>
-          <w:i/>
-          <w:iCs/>
-        </w:rPr>
-        <w:t>gitignore</w:t>
-      </w:r>
-      <w:proofErr w:type="spellEnd"/>
+        <w:t>.gitignore</w:t>
+      </w:r>
       <w:r>
         <w:t xml:space="preserve"> file. In addition to this, I selected the MIT License to protect my work, while also allowing others to learn from it.</w:t>
       </w:r>
@@ -2134,21 +2060,8 @@
           <w:numId w:val="3"/>
         </w:numPr>
       </w:pPr>
-      <w:proofErr w:type="spellStart"/>
-      <w:r>
-        <w:t>npm</w:t>
-      </w:r>
-      <w:proofErr w:type="spellEnd"/>
-      <w:r>
-        <w:t xml:space="preserve"> create </w:t>
-      </w:r>
-      <w:proofErr w:type="spellStart"/>
-      <w:r>
-        <w:t>vite@latest</w:t>
-      </w:r>
-      <w:proofErr w:type="spellEnd"/>
-      <w:r>
-        <w:t xml:space="preserve"> . -- --template react</w:t>
+      <w:r>
+        <w:t>npm create vite@latest . -- --template react</w:t>
       </w:r>
     </w:p>
     <w:p>
@@ -2159,13 +2072,8 @@
           <w:numId w:val="3"/>
         </w:numPr>
       </w:pPr>
-      <w:proofErr w:type="spellStart"/>
-      <w:r>
-        <w:t>npm</w:t>
-      </w:r>
-      <w:proofErr w:type="spellEnd"/>
-      <w:r>
-        <w:t xml:space="preserve"> install</w:t>
+      <w:r>
+        <w:t>npm install</w:t>
       </w:r>
     </w:p>
     <w:p>
@@ -2176,13 +2084,8 @@
           <w:numId w:val="3"/>
         </w:numPr>
       </w:pPr>
-      <w:proofErr w:type="spellStart"/>
-      <w:r>
-        <w:t>npm</w:t>
-      </w:r>
-      <w:proofErr w:type="spellEnd"/>
-      <w:r>
-        <w:t xml:space="preserve"> run dev</w:t>
+      <w:r>
+        <w:t>npm run dev</w:t>
       </w:r>
       <w:r>
         <w:t xml:space="preserve"> (to run code locally)</w:t>
@@ -2293,15 +2196,7 @@
         </w:numPr>
       </w:pPr>
       <w:r>
-        <w:t xml:space="preserve">Make sure it runs </w:t>
-      </w:r>
-      <w:proofErr w:type="spellStart"/>
-      <w:r>
-        <w:t>npm</w:t>
-      </w:r>
-      <w:proofErr w:type="spellEnd"/>
-      <w:r>
-        <w:t xml:space="preserve"> run dev with no issues</w:t>
+        <w:t>Make sure it runs npm run dev with no issues</w:t>
       </w:r>
     </w:p>
     <w:p>
@@ -2313,15 +2208,7 @@
         </w:numPr>
       </w:pPr>
       <w:r>
-        <w:t xml:space="preserve">Install framer motion with </w:t>
-      </w:r>
-      <w:proofErr w:type="spellStart"/>
-      <w:r>
-        <w:t>npm</w:t>
-      </w:r>
-      <w:proofErr w:type="spellEnd"/>
-      <w:r>
-        <w:t xml:space="preserve"> install framer-motion</w:t>
+        <w:t>Install framer motion with npm install framer-motion</w:t>
       </w:r>
     </w:p>
     <w:p>
@@ -2332,13 +2219,8 @@
           <w:numId w:val="3"/>
         </w:numPr>
       </w:pPr>
-      <w:proofErr w:type="spellStart"/>
-      <w:r>
-        <w:t>lucide</w:t>
-      </w:r>
-      <w:proofErr w:type="spellEnd"/>
-      <w:r>
-        <w:t>-react for certain icons</w:t>
+      <w:r>
+        <w:t>lucide-react for certain icons</w:t>
       </w:r>
     </w:p>
     <w:p>
@@ -2350,23 +2232,7 @@
         </w:numPr>
       </w:pPr>
       <w:r>
-        <w:t>react-router-</w:t>
-      </w:r>
-      <w:proofErr w:type="spellStart"/>
-      <w:r>
-        <w:t>dom</w:t>
-      </w:r>
-      <w:proofErr w:type="spellEnd"/>
-      <w:r>
-        <w:t xml:space="preserve"> for routes to various pages, if making a </w:t>
-      </w:r>
-      <w:proofErr w:type="spellStart"/>
-      <w:r>
-        <w:t>multipaged</w:t>
-      </w:r>
-      <w:proofErr w:type="spellEnd"/>
-      <w:r>
-        <w:t xml:space="preserve"> site</w:t>
+        <w:t>react-router-dom for routes to various pages, if making a multipaged site</w:t>
       </w:r>
     </w:p>
     <w:p>
@@ -2391,15 +2257,7 @@
       </w:pPr>
       <w:r>
         <w:lastRenderedPageBreak/>
-        <w:t xml:space="preserve">@radix-ui/react-toast class-variance-authority </w:t>
-      </w:r>
-      <w:proofErr w:type="spellStart"/>
-      <w:r>
-        <w:t>clsx</w:t>
-      </w:r>
-      <w:proofErr w:type="spellEnd"/>
-      <w:r>
-        <w:t xml:space="preserve"> are packages used to allow for toaster messages (pop-up prompts)</w:t>
+        <w:t>@radix-ui/react-toast class-variance-authority clsx are packages used to allow for toaster messages (pop-up prompts)</w:t>
       </w:r>
     </w:p>
     <w:p>
@@ -2410,13 +2268,8 @@
           <w:numId w:val="3"/>
         </w:numPr>
       </w:pPr>
-      <w:proofErr w:type="spellStart"/>
-      <w:r>
-        <w:t>emailjs</w:t>
-      </w:r>
-      <w:proofErr w:type="spellEnd"/>
-      <w:r>
-        <w:t>-com for email management (create free account)</w:t>
+      <w:r>
+        <w:t>emailjs-com for email management (create free account)</w:t>
       </w:r>
     </w:p>
     <w:p>
@@ -2434,15 +2287,7 @@
         <w:t>, and home page</w:t>
       </w:r>
       <w:r>
-        <w:t xml:space="preserve">, import </w:t>
-      </w:r>
-      <w:proofErr w:type="spellStart"/>
-      <w:r>
-        <w:t>BrowserRouter</w:t>
-      </w:r>
-      <w:proofErr w:type="spellEnd"/>
-      <w:r>
-        <w:t xml:space="preserve">, Route, and Routes, this will allow you to jump from page to page: </w:t>
+        <w:t xml:space="preserve">, import BrowserRouter, Route, and Routes, this will allow you to jump from page to page: </w:t>
       </w:r>
       <w:hyperlink r:id="rId12" w:history="1">
         <w:r>
@@ -2462,53 +2307,25 @@
         </w:numPr>
       </w:pPr>
       <w:r>
-        <w:t xml:space="preserve">To add the spline model, simply copy the embed public link from spline and add the </w:t>
-      </w:r>
-      <w:proofErr w:type="spellStart"/>
-      <w:r>
-        <w:t>iframe</w:t>
-      </w:r>
-      <w:proofErr w:type="spellEnd"/>
-      <w:r>
-        <w:t xml:space="preserve"> to the div, but add the class name </w:t>
-      </w:r>
-      <w:proofErr w:type="spellStart"/>
-      <w:r>
-        <w:t>className</w:t>
-      </w:r>
-      <w:proofErr w:type="spellEnd"/>
-      <w:r>
-        <w:t>="w-screen h-screen overflow-hidden"</w:t>
+        <w:t xml:space="preserve">To add the spline model, simply copy the embed public link from spline and add the iframe to the div, but add the class name </w:t>
+      </w:r>
+      <w:r>
+        <w:t>className="w-screen h-screen overflow-hidden"</w:t>
       </w:r>
       <w:r>
         <w:t xml:space="preserve"> to the div and </w:t>
       </w:r>
-      <w:proofErr w:type="spellStart"/>
-      <w:r>
-        <w:t>className</w:t>
-      </w:r>
-      <w:proofErr w:type="spellEnd"/>
-      <w:r>
-        <w:t>="w-full h-full"</w:t>
+      <w:r>
+        <w:t>className="w-full h-full"</w:t>
       </w:r>
       <w:r>
         <w:t xml:space="preserve"> </w:t>
       </w:r>
-      <w:proofErr w:type="spellStart"/>
       <w:r>
         <w:t>allowFullScreen</w:t>
       </w:r>
-      <w:proofErr w:type="spellEnd"/>
-      <w:r>
-        <w:t xml:space="preserve"> settings to the </w:t>
-      </w:r>
-      <w:proofErr w:type="spellStart"/>
-      <w:r>
-        <w:t>iframe</w:t>
-      </w:r>
-      <w:proofErr w:type="spellEnd"/>
-      <w:r>
-        <w:t xml:space="preserve"> to ensure the full page is taken up</w:t>
+      <w:r>
+        <w:t xml:space="preserve"> settings to the iframe to ensure the full page is taken up</w:t>
       </w:r>
       <w:r>
         <w:t>.</w:t>
@@ -2523,23 +2340,7 @@
         </w:numPr>
       </w:pPr>
       <w:r>
-        <w:t xml:space="preserve">Create a Resume page similar way of </w:t>
-      </w:r>
-      <w:proofErr w:type="spellStart"/>
-      <w:r>
-        <w:t>NotFound</w:t>
-      </w:r>
-      <w:proofErr w:type="spellEnd"/>
-      <w:r>
-        <w:t xml:space="preserve">, and add the </w:t>
-      </w:r>
-      <w:proofErr w:type="spellStart"/>
-      <w:r>
-        <w:t>iframe</w:t>
-      </w:r>
-      <w:proofErr w:type="spellEnd"/>
-      <w:r>
-        <w:t xml:space="preserve"> container to handle the resume, with the resume stored in public, as that is where all static files should be</w:t>
+        <w:t>Create a Resume page similar way of NotFound, and add the iframe container to handle the resume, with the resume stored in public, as that is where all static files should be</w:t>
       </w:r>
     </w:p>
     <w:p>
@@ -2551,15 +2352,7 @@
         </w:numPr>
       </w:pPr>
       <w:r>
-        <w:t xml:space="preserve">Delete references to the default App.css and delete all template code given by </w:t>
-      </w:r>
-      <w:proofErr w:type="spellStart"/>
-      <w:r>
-        <w:t>vite</w:t>
-      </w:r>
-      <w:proofErr w:type="spellEnd"/>
-      <w:r>
-        <w:t>, from there begin to configure your styling and animations needed for the website in index.css</w:t>
+        <w:t>Delete references to the default App.css and delete all template code given by vite, from there begin to configure your styling and animations needed for the website in index.css</w:t>
       </w:r>
       <w:r>
         <w:t>, this is dependent on personal preferences and needs of the project.</w:t>
@@ -2574,15 +2367,7 @@
         </w:numPr>
       </w:pPr>
       <w:r>
-        <w:t>In components create a .</w:t>
-      </w:r>
-      <w:proofErr w:type="spellStart"/>
-      <w:r>
-        <w:t>jsx</w:t>
-      </w:r>
-      <w:proofErr w:type="spellEnd"/>
-      <w:r>
-        <w:t xml:space="preserve"> file “Navbar” which will feature the navigation or jump bar for the portfolio website</w:t>
+        <w:t>In components create a .jsx file “Navbar” which will feature the navigation or jump bar for the portfolio website</w:t>
       </w:r>
       <w:r>
         <w:t>.</w:t>
@@ -2603,13 +2388,8 @@
         <w:t xml:space="preserve"> and toaster</w:t>
       </w:r>
       <w:r>
-        <w:t xml:space="preserve">, then use demo 2 to integrate </w:t>
-      </w:r>
-      <w:proofErr w:type="spellStart"/>
-      <w:r>
-        <w:t>EmailJS</w:t>
-      </w:r>
-      <w:proofErr w:type="spellEnd"/>
+        <w:t>, then use demo 2 to integrate EmailJS</w:t>
+      </w:r>
     </w:p>
     <w:p>
       <w:pPr>
@@ -2620,23 +2400,7 @@
         </w:numPr>
       </w:pPr>
       <w:r>
-        <w:t xml:space="preserve">When using an </w:t>
-      </w:r>
-      <w:proofErr w:type="spellStart"/>
-      <w:r>
-        <w:t>api</w:t>
-      </w:r>
-      <w:proofErr w:type="spellEnd"/>
-      <w:r>
-        <w:t xml:space="preserve"> key, since we will be uploading this to a public </w:t>
-      </w:r>
-      <w:proofErr w:type="spellStart"/>
-      <w:r>
-        <w:t>github</w:t>
-      </w:r>
-      <w:proofErr w:type="spellEnd"/>
-      <w:r>
-        <w:t xml:space="preserve">, we need to create a .env file, and add them as environment variables, make sure to have the variables prefixed with VITE_ . </w:t>
+        <w:t xml:space="preserve">When using an api key, since we will be uploading this to a public github, we need to create a .env file, and add them as environment variables, make sure to have the variables prefixed with VITE_ . </w:t>
       </w:r>
     </w:p>
     <w:p>
@@ -2648,15 +2412,7 @@
         </w:numPr>
       </w:pPr>
       <w:r>
-        <w:t>Then add .env to the .</w:t>
-      </w:r>
-      <w:proofErr w:type="spellStart"/>
-      <w:r>
-        <w:t>gitignore</w:t>
-      </w:r>
-      <w:proofErr w:type="spellEnd"/>
-      <w:r>
-        <w:t xml:space="preserve"> file. TO do these additions use echo and &gt; or &gt;&gt;.</w:t>
+        <w:t>Then add .env to the .gitignore file. TO do these additions use echo and &gt; or &gt;&gt;.</w:t>
       </w:r>
     </w:p>
     <w:p>
@@ -2668,15 +2424,7 @@
         </w:numPr>
       </w:pPr>
       <w:r>
-        <w:t xml:space="preserve">Call the env variables using </w:t>
-      </w:r>
-      <w:proofErr w:type="spellStart"/>
-      <w:r>
-        <w:t>import.meta.env.__name</w:t>
-      </w:r>
-      <w:proofErr w:type="spellEnd"/>
-      <w:r>
-        <w:t>__</w:t>
+        <w:t>Call the env variables using import.meta.env.__name__</w:t>
       </w:r>
     </w:p>
     <w:p>
@@ -2688,15 +2436,7 @@
         </w:numPr>
       </w:pPr>
       <w:r>
-        <w:t xml:space="preserve">Finally, later when the website is uploaded, add the env variables into </w:t>
-      </w:r>
-      <w:proofErr w:type="spellStart"/>
-      <w:r>
-        <w:t>Vercel</w:t>
-      </w:r>
-      <w:proofErr w:type="spellEnd"/>
-      <w:r>
-        <w:t>.</w:t>
+        <w:t>Finally, later when the website is uploaded, add the env variables into Vercel.</w:t>
       </w:r>
     </w:p>
     <w:p>
@@ -2721,6 +2461,9 @@
       </w:pPr>
       <w:r>
         <w:t xml:space="preserve">For </w:t>
+      </w:r>
+      <w:r>
+        <w:t>projects, combined it with with the research, and used inspiration from another video for the navigation, however mostly gpt-ed as to accommodated the current Tech stack.</w:t>
       </w:r>
     </w:p>
     <w:sectPr>

</xml_diff>

<commit_message>
Added skill styling to projectcards
</commit_message>
<xml_diff>
--- a/Steps to Complete.docx
+++ b/Steps to Complete.docx
@@ -1997,6 +1997,23 @@
     <w:p>
       <w:pPr>
         <w:pStyle w:val="ListParagraph"/>
+        <w:numPr>
+          <w:ilvl w:val="0"/>
+          <w:numId w:val="4"/>
+        </w:numPr>
+      </w:pPr>
+      <w:hyperlink r:id="rId10" w:history="1">
+        <w:r>
+          <w:rPr>
+            <w:rStyle w:val="Hyperlink"/>
+          </w:rPr>
+          <w:t>Demo 4</w:t>
+        </w:r>
+      </w:hyperlink>
+    </w:p>
+    <w:p>
+      <w:pPr>
+        <w:pStyle w:val="ListParagraph"/>
       </w:pPr>
     </w:p>
     <w:p>
@@ -2117,7 +2134,7 @@
           <w:numId w:val="3"/>
         </w:numPr>
       </w:pPr>
-      <w:hyperlink r:id="rId10" w:history="1">
+      <w:hyperlink r:id="rId11" w:history="1">
         <w:r>
           <w:rPr>
             <w:rStyle w:val="Hyperlink"/>
@@ -2166,7 +2183,7 @@
                     <pic:cNvPicPr/>
                   </pic:nvPicPr>
                   <pic:blipFill>
-                    <a:blip r:embed="rId11"/>
+                    <a:blip r:embed="rId12"/>
                     <a:stretch>
                       <a:fillRect/>
                     </a:stretch>
@@ -2244,6 +2261,7 @@
         </w:numPr>
       </w:pPr>
       <w:r>
+        <w:lastRenderedPageBreak/>
         <w:t>tailwind-merge to create a util function to combine class names</w:t>
       </w:r>
     </w:p>
@@ -2256,7 +2274,6 @@
         </w:numPr>
       </w:pPr>
       <w:r>
-        <w:lastRenderedPageBreak/>
         <w:t>@radix-ui/react-toast class-variance-authority clsx are packages used to allow for toaster messages (pop-up prompts)</w:t>
       </w:r>
     </w:p>
@@ -2289,7 +2306,7 @@
       <w:r>
         <w:t xml:space="preserve">, import BrowserRouter, Route, and Routes, this will allow you to jump from page to page: </w:t>
       </w:r>
-      <w:hyperlink r:id="rId12" w:history="1">
+      <w:hyperlink r:id="rId13" w:history="1">
         <w:r>
           <w:rPr>
             <w:rStyle w:val="Hyperlink"/>
@@ -2464,6 +2481,24 @@
       </w:r>
       <w:r>
         <w:t>projects, combined it with with the research, and used inspiration from another video for the navigation, however mostly gpt-ed as to accommodated the current Tech stack.</w:t>
+      </w:r>
+      <w:r>
+        <w:t xml:space="preserve"> Also add the skills portion similar to how it will be in the experiences tab</w:t>
+      </w:r>
+    </w:p>
+    <w:p>
+      <w:pPr>
+        <w:pStyle w:val="ListParagraph"/>
+        <w:numPr>
+          <w:ilvl w:val="0"/>
+          <w:numId w:val="3"/>
+        </w:numPr>
+      </w:pPr>
+      <w:r>
+        <w:t>For the Experience tab</w:t>
+      </w:r>
+      <w:r>
+        <w:t>, adjust demo 4</w:t>
       </w:r>
     </w:p>
     <w:sectPr>

</xml_diff>

<commit_message>
Fixed Various Glitches + Navabar works
</commit_message>
<xml_diff>
--- a/Steps to Complete.docx
+++ b/Steps to Complete.docx
@@ -2388,6 +2388,18 @@
       </w:r>
       <w:r>
         <w:t>.</w:t>
+      </w:r>
+    </w:p>
+    <w:p>
+      <w:pPr>
+        <w:pStyle w:val="ListParagraph"/>
+        <w:numPr>
+          <w:ilvl w:val="1"/>
+          <w:numId w:val="3"/>
+        </w:numPr>
+      </w:pPr>
+      <w:r>
+        <w:t>When adding the hrefs for each section, make sure in the other files, the #__name__ is same as the section =”__name__”</w:t>
       </w:r>
     </w:p>
     <w:p>

</xml_diff>